<commit_message>
Updated function order, added missed_one.py to begin working on pinpointing row to be printed by user input.
</commit_message>
<xml_diff>
--- a/pcregtemplate.docx
+++ b/pcregtemplate.docx
@@ -1,6 +1,6 @@
 
 <file path=word/document.xml><?xml version="1.0" encoding="utf-8"?>
-<w:document xmlns:wpc="http://schemas.microsoft.com/office/word/2010/wordprocessingCanvas" xmlns:cx="http://schemas.microsoft.com/office/drawing/2014/chartex" xmlns:cx1="http://schemas.microsoft.com/office/drawing/2015/9/8/chartex" xmlns:cx2="http://schemas.microsoft.com/office/drawing/2015/10/21/chartex" xmlns:cx3="http://schemas.microsoft.com/office/drawing/2016/5/9/chartex" xmlns:cx4="http://schemas.microsoft.com/office/drawing/2016/5/10/chartex" xmlns:cx5="http://schemas.microsoft.com/office/drawing/2016/5/11/chartex" xmlns:cx6="http://schemas.microsoft.com/office/drawing/2016/5/12/chartex" xmlns:cx7="http://schemas.microsoft.com/office/drawing/2016/5/13/chartex" xmlns:cx8="http://schemas.microsoft.com/office/drawing/2016/5/14/chartex" xmlns:mc="http://schemas.openxmlformats.org/markup-compatibility/2006" xmlns:o="urn:schemas-microsoft-com:office:office" xmlns:r="http://schemas.openxmlformats.org/officeDocument/2006/relationships" xmlns:m="http://schemas.openxmlformats.org/officeDocument/2006/math" xmlns:v="urn:schemas-microsoft-com:vml" xmlns:wp14="http://schemas.microsoft.com/office/word/2010/wordprocessingDrawing" xmlns:wp="http://schemas.openxmlformats.org/drawingml/2006/wordprocessingDrawing" xmlns:w10="urn:schemas-microsoft-com:office:word" xmlns:w="http://schemas.openxmlformats.org/wordprocessingml/2006/main" xmlns:w14="http://schemas.microsoft.com/office/word/2010/wordml" xmlns:w15="http://schemas.microsoft.com/office/word/2012/wordml" xmlns:w16se="http://schemas.microsoft.com/office/word/2015/wordml/symex" xmlns:wpg="http://schemas.microsoft.com/office/word/2010/wordprocessingGroup" xmlns:wpi="http://schemas.microsoft.com/office/word/2010/wordprocessingInk" xmlns:wne="http://schemas.microsoft.com/office/word/2006/wordml" xmlns:wps="http://schemas.microsoft.com/office/word/2010/wordprocessingShape" mc:Ignorable="w14 w15 w16se wp14">
+<w:document xmlns:wpc="http://schemas.microsoft.com/office/word/2010/wordprocessingCanvas" xmlns:cx="http://schemas.microsoft.com/office/drawing/2014/chartex" xmlns:cx1="http://schemas.microsoft.com/office/drawing/2015/9/8/chartex" xmlns:cx2="http://schemas.microsoft.com/office/drawing/2015/10/21/chartex" xmlns:cx3="http://schemas.microsoft.com/office/drawing/2016/5/9/chartex" xmlns:cx4="http://schemas.microsoft.com/office/drawing/2016/5/10/chartex" xmlns:cx5="http://schemas.microsoft.com/office/drawing/2016/5/11/chartex" xmlns:cx6="http://schemas.microsoft.com/office/drawing/2016/5/12/chartex" xmlns:cx7="http://schemas.microsoft.com/office/drawing/2016/5/13/chartex" xmlns:cx8="http://schemas.microsoft.com/office/drawing/2016/5/14/chartex" xmlns:mc="http://schemas.openxmlformats.org/markup-compatibility/2006" xmlns:aink="http://schemas.microsoft.com/office/drawing/2016/ink" xmlns:o="urn:schemas-microsoft-com:office:office" xmlns:r="http://schemas.openxmlformats.org/officeDocument/2006/relationships" xmlns:m="http://schemas.openxmlformats.org/officeDocument/2006/math" xmlns:v="urn:schemas-microsoft-com:vml" xmlns:wp14="http://schemas.microsoft.com/office/word/2010/wordprocessingDrawing" xmlns:wp="http://schemas.openxmlformats.org/drawingml/2006/wordprocessingDrawing" xmlns:w10="urn:schemas-microsoft-com:office:word" xmlns:w="http://schemas.openxmlformats.org/wordprocessingml/2006/main" xmlns:w14="http://schemas.microsoft.com/office/word/2010/wordml" xmlns:w15="http://schemas.microsoft.com/office/word/2012/wordml" xmlns:w16se="http://schemas.microsoft.com/office/word/2015/wordml/symex" xmlns:wpg="http://schemas.microsoft.com/office/word/2010/wordprocessingGroup" xmlns:wpi="http://schemas.microsoft.com/office/word/2010/wordprocessingInk" xmlns:wne="http://schemas.microsoft.com/office/word/2006/wordml" xmlns:wps="http://schemas.microsoft.com/office/word/2010/wordprocessingShape" mc:Ignorable="w14 w15 w16se wp14">
   <w:body>
     <w:p>
       <w:pPr>
@@ -65,7 +65,7 @@
                 <w:szCs w:val="17"/>
               </w:rPr>
               <w:pict>
-                <v:shape id="_x0000_i1027" type="#_x0000_t75" style="width:229.1pt;height:38.35pt">
+                <v:shape id="_x0000_i1027" type="#_x0000_t75" style="width:229pt;height:38.5pt">
                   <v:imagedata r:id="rId6" o:title="logo"/>
                 </v:shape>
               </w:pict>
@@ -176,8 +176,8 @@
             </w:r>
             <w:smartTag w:uri="urn:schemas-microsoft-com:office:smarttags" w:element="time">
               <w:smartTagPr>
+                <w:attr w:name="Hour" w:val="8"/>
                 <w:attr w:name="Minute" w:val="0"/>
-                <w:attr w:name="Hour" w:val="8"/>
               </w:smartTagPr>
               <w:r>
                 <w:rPr>
@@ -318,7 +318,7 @@
                 <w:rFonts w:ascii="Bookman Old Style" w:hAnsi="Bookman Old Style"/>
               </w:rPr>
               <w:pict>
-                <v:shape id="_x0000_i1028" type="#_x0000_t75" style="width:8.4pt;height:8.4pt;mso-position-horizontal-relative:char;mso-position-vertical-relative:line">
+                <v:shape id="_x0000_i1028" type="#_x0000_t75" style="width:8.5pt;height:8.5pt;mso-position-horizontal-relative:char;mso-position-vertical-relative:line">
                   <v:imagedata r:id="rId7" o:title=""/>
                 </v:shape>
               </w:pict>
@@ -366,7 +366,7 @@
                 <w:color w:val="FF9900"/>
               </w:rPr>
               <w:pict>
-                <v:shape id="_x0000_i1029" type="#_x0000_t75" style="width:8.4pt;height:8.4pt;mso-position-horizontal-relative:char;mso-position-vertical-relative:line">
+                <v:shape id="_x0000_i1029" type="#_x0000_t75" style="width:8.5pt;height:8.5pt;mso-position-horizontal-relative:char;mso-position-vertical-relative:line">
                   <v:imagedata r:id="rId8" o:title=""/>
                 </v:shape>
               </w:pict>
@@ -409,7 +409,7 @@
                 <w:noProof/>
               </w:rPr>
               <w:pict>
-                <v:shape id="Graphic 1" o:spid="_x0000_i1030" type="#_x0000_t75" alt="Email" style="width:9.35pt;height:9.35pt;visibility:visible" o:gfxdata="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">
+                <v:shape id="Graphic 1" o:spid="_x0000_i1030" type="#_x0000_t75" alt="Email" style="width:9.5pt;height:9.5pt;visibility:visible" o:gfxdata="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">
                   <v:imagedata r:id="rId9" o:title=""/>
                 </v:shape>
               </w:pict>
@@ -534,7 +534,7 @@
                 <w:rFonts w:ascii="Bookman Old Style" w:hAnsi="Bookman Old Style"/>
               </w:rPr>
               <w:pict>
-                <v:shape id="_x0000_i1031" type="#_x0000_t75" style="width:8.4pt;height:8.4pt;mso-position-horizontal-relative:char;mso-position-vertical-relative:line">
+                <v:shape id="_x0000_i1031" type="#_x0000_t75" style="width:8.5pt;height:8.5pt;mso-position-horizontal-relative:char;mso-position-vertical-relative:line">
                   <v:imagedata r:id="rId7" o:title=""/>
                 </v:shape>
               </w:pict>
@@ -582,7 +582,7 @@
                 <w:color w:val="FF9900"/>
               </w:rPr>
               <w:pict>
-                <v:shape id="_x0000_i1032" type="#_x0000_t75" style="width:8.4pt;height:8.4pt;mso-position-horizontal-relative:char;mso-position-vertical-relative:line">
+                <v:shape id="_x0000_i1032" type="#_x0000_t75" style="width:8.5pt;height:8.5pt;mso-position-horizontal-relative:char;mso-position-vertical-relative:line">
                   <v:imagedata r:id="rId8" o:title=""/>
                 </v:shape>
               </w:pict>
@@ -623,7 +623,7 @@
                 <w:noProof/>
               </w:rPr>
               <w:pict>
-                <v:shape id="_x0000_i1033" type="#_x0000_t75" alt="Email" style="width:9.35pt;height:9.35pt;visibility:visible" o:gfxdata="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">
+                <v:shape id="_x0000_i1033" type="#_x0000_t75" alt="Email" style="width:9.5pt;height:9.5pt;visibility:visible" o:gfxdata="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">
                   <v:imagedata r:id="rId9" o:title=""/>
                 </v:shape>
               </w:pict>
@@ -738,977 +738,1251 @@
       </w:r>
       <w:r>
         <w:rPr>
+          <w:b/>
           <w:noProof/>
           <w:sz w:val="19"/>
           <w:szCs w:val="19"/>
         </w:rPr>
-        <w:t>«last_name»</w:t>
-      </w:r>
-      <w:r>
-        <w:rPr>
+        <w:t>«last_name</w:t>
+      </w:r>
+      <w:r>
+        <w:rPr>
+          <w:noProof/>
           <w:sz w:val="19"/>
           <w:szCs w:val="19"/>
         </w:rPr>
-        <w:fldChar w:fldCharType="end"/>
-      </w:r>
-      <w:r>
-        <w:rPr>
-          <w:rStyle w:val="HTMLTypewriter"/>
-          <w:rFonts w:ascii="Verdana" w:hAnsi="Verdana"/>
-          <w:sz w:val="17"/>
-          <w:szCs w:val="17"/>
-        </w:rPr>
-        <w:t xml:space="preserve">                    </w:t>
-      </w:r>
-      <w:r>
-        <w:rPr>
-          <w:rStyle w:val="HTMLTypewriter"/>
-          <w:rFonts w:ascii="Verdana" w:hAnsi="Verdana"/>
-          <w:sz w:val="17"/>
-          <w:szCs w:val="17"/>
-        </w:rPr>
-        <w:t xml:space="preserve">   </w:t>
-      </w:r>
-      <w:r>
-        <w:rPr>
-          <w:rStyle w:val="HTMLTypewriter"/>
-          <w:rFonts w:ascii="Verdana" w:hAnsi="Verdana"/>
-          <w:sz w:val="17"/>
-          <w:szCs w:val="17"/>
-        </w:rPr>
-        <w:t>F</w:t>
-      </w:r>
-      <w:r>
-        <w:rPr>
-          <w:rStyle w:val="HTMLTypewriter"/>
-          <w:rFonts w:ascii="Verdana" w:hAnsi="Verdana"/>
-          <w:sz w:val="17"/>
-          <w:szCs w:val="17"/>
-        </w:rPr>
-        <w:t>irst Name:</w:t>
-      </w:r>
-      <w:r>
-        <w:rPr>
-          <w:rStyle w:val="HTMLTypewriter"/>
-          <w:rFonts w:ascii="Verdana" w:hAnsi="Verdana"/>
-          <w:sz w:val="17"/>
-          <w:szCs w:val="17"/>
-        </w:rPr>
-        <w:t xml:space="preserve"> </w:t>
-      </w:r>
-      <w:r>
-        <w:rPr>
-          <w:rStyle w:val="HTMLTypewriter"/>
-          <w:rFonts w:ascii="Verdana" w:hAnsi="Verdana"/>
-          <w:sz w:val="17"/>
-          <w:szCs w:val="17"/>
-        </w:rPr>
-        <w:fldChar w:fldCharType="begin"/>
-      </w:r>
-      <w:r>
-        <w:rPr>
-          <w:rStyle w:val="HTMLTypewriter"/>
-          <w:rFonts w:ascii="Verdana" w:hAnsi="Verdana"/>
-          <w:sz w:val="17"/>
-          <w:szCs w:val="17"/>
-        </w:rPr>
-        <w:instrText xml:space="preserve"> MERGEFIELD  first_name  \* MERGEFORMAT </w:instrText>
-      </w:r>
-      <w:r>
-        <w:rPr>
-          <w:rStyle w:val="HTMLTypewriter"/>
-          <w:rFonts w:ascii="Verdana" w:hAnsi="Verdana"/>
-          <w:sz w:val="17"/>
-          <w:szCs w:val="17"/>
-        </w:rPr>
-        <w:fldChar w:fldCharType="separate"/>
-      </w:r>
-      <w:r>
-        <w:rPr>
-          <w:rStyle w:val="HTMLTypewriter"/>
-          <w:rFonts w:ascii="Verdana" w:hAnsi="Verdana"/>
-          <w:noProof/>
-          <w:sz w:val="17"/>
-          <w:szCs w:val="17"/>
-        </w:rPr>
-        <w:t>«first_name»</w:t>
-      </w:r>
-      <w:r>
-        <w:rPr>
-          <w:rStyle w:val="HTMLTypewriter"/>
-          <w:rFonts w:ascii="Verdana" w:hAnsi="Verdana"/>
-          <w:sz w:val="17"/>
-          <w:szCs w:val="17"/>
-        </w:rPr>
-        <w:fldChar w:fldCharType="end"/>
-      </w:r>
-    </w:p>
-    <w:p>
-      <w:pPr>
-        <w:pStyle w:val="HTMLPreformatted"/>
-        <w:spacing w:after="120" w:line="480" w:lineRule="auto"/>
-        <w:rPr>
-          <w:rStyle w:val="HTMLTypewriter"/>
-          <w:rFonts w:ascii="Verdana" w:hAnsi="Verdana"/>
-          <w:sz w:val="17"/>
-          <w:szCs w:val="17"/>
-        </w:rPr>
-      </w:pPr>
-      <w:r>
-        <w:rPr>
-          <w:rStyle w:val="HTMLTypewriter"/>
-          <w:rFonts w:ascii="Verdana" w:hAnsi="Verdana"/>
-          <w:sz w:val="17"/>
-          <w:szCs w:val="17"/>
-        </w:rPr>
-        <w:t>Street Address:</w:t>
-      </w:r>
-      <w:r>
-        <w:rPr>
-          <w:rStyle w:val="HTMLTypewriter"/>
-          <w:rFonts w:ascii="Verdana" w:hAnsi="Verdana"/>
-          <w:sz w:val="17"/>
-          <w:szCs w:val="17"/>
-        </w:rPr>
-        <w:t xml:space="preserve"> </w:t>
-      </w:r>
-      <w:r>
-        <w:rPr>
-          <w:rStyle w:val="HTMLTypewriter"/>
-          <w:rFonts w:ascii="Verdana" w:hAnsi="Verdana"/>
-          <w:sz w:val="17"/>
-          <w:szCs w:val="17"/>
-        </w:rPr>
-        <w:fldChar w:fldCharType="begin"/>
-      </w:r>
-      <w:r>
-        <w:rPr>
-          <w:rStyle w:val="HTMLTypewriter"/>
-          <w:rFonts w:ascii="Verdana" w:hAnsi="Verdana"/>
-          <w:sz w:val="17"/>
-          <w:szCs w:val="17"/>
-        </w:rPr>
-        <w:instrText xml:space="preserve"> MERGEFIELD  address  \* MERGEFORMAT </w:instrText>
-      </w:r>
-      <w:r>
-        <w:rPr>
-          <w:rStyle w:val="HTMLTypewriter"/>
-          <w:rFonts w:ascii="Verdana" w:hAnsi="Verdana"/>
-          <w:sz w:val="17"/>
-          <w:szCs w:val="17"/>
-        </w:rPr>
-        <w:fldChar w:fldCharType="separate"/>
-      </w:r>
-      <w:r>
-        <w:rPr>
-          <w:rStyle w:val="HTMLTypewriter"/>
-          <w:rFonts w:ascii="Verdana" w:hAnsi="Verdana"/>
-          <w:noProof/>
-          <w:sz w:val="17"/>
-          <w:szCs w:val="17"/>
-        </w:rPr>
-        <w:t>«address»</w:t>
-      </w:r>
-      <w:r>
-        <w:rPr>
-          <w:rStyle w:val="HTMLTypewriter"/>
-          <w:rFonts w:ascii="Verdana" w:hAnsi="Verdana"/>
-          <w:sz w:val="17"/>
-          <w:szCs w:val="17"/>
-        </w:rPr>
-        <w:fldChar w:fldCharType="end"/>
-      </w:r>
-      <w:r>
-        <w:rPr>
-          <w:rStyle w:val="HTMLTypewriter"/>
-          <w:rFonts w:ascii="Verdana" w:hAnsi="Verdana"/>
-          <w:sz w:val="17"/>
-          <w:szCs w:val="17"/>
-        </w:rPr>
-        <w:t xml:space="preserve">                       </w:t>
-      </w:r>
-      <w:r>
-        <w:rPr>
-          <w:rStyle w:val="HTMLTypewriter"/>
-          <w:rFonts w:ascii="Verdana" w:hAnsi="Verdana"/>
-          <w:sz w:val="17"/>
-          <w:szCs w:val="17"/>
-        </w:rPr>
-        <w:t>Apt#:</w:t>
-      </w:r>
-      <w:r>
-        <w:rPr>
-          <w:rStyle w:val="HTMLTypewriter"/>
-          <w:rFonts w:ascii="Verdana" w:hAnsi="Verdana"/>
-          <w:sz w:val="17"/>
-          <w:szCs w:val="17"/>
-        </w:rPr>
-        <w:t xml:space="preserve"> </w:t>
-      </w:r>
-      <w:r>
-        <w:rPr>
-          <w:rStyle w:val="HTMLTypewriter"/>
-          <w:rFonts w:ascii="Verdana" w:hAnsi="Verdana"/>
-          <w:sz w:val="17"/>
-          <w:szCs w:val="17"/>
-        </w:rPr>
-        <w:fldChar w:fldCharType="begin"/>
-      </w:r>
-      <w:r>
-        <w:rPr>
-          <w:rStyle w:val="HTMLTypewriter"/>
-          <w:rFonts w:ascii="Verdana" w:hAnsi="Verdana"/>
-          <w:sz w:val="17"/>
-          <w:szCs w:val="17"/>
-        </w:rPr>
-        <w:instrText xml:space="preserve"> MERGEFIELD  apartment  \* MERGEFORMAT </w:instrText>
-      </w:r>
-      <w:r>
-        <w:rPr>
-          <w:rStyle w:val="HTMLTypewriter"/>
-          <w:rFonts w:ascii="Verdana" w:hAnsi="Verdana"/>
-          <w:sz w:val="17"/>
-          <w:szCs w:val="17"/>
-        </w:rPr>
-        <w:fldChar w:fldCharType="separate"/>
-      </w:r>
-      <w:r>
-        <w:rPr>
-          <w:rStyle w:val="HTMLTypewriter"/>
-          <w:rFonts w:ascii="Verdana" w:hAnsi="Verdana"/>
-          <w:noProof/>
-          <w:sz w:val="17"/>
-          <w:szCs w:val="17"/>
-        </w:rPr>
-        <w:t>«apartment»</w:t>
-      </w:r>
-      <w:r>
-        <w:rPr>
-          <w:rStyle w:val="HTMLTypewriter"/>
-          <w:rFonts w:ascii="Verdana" w:hAnsi="Verdana"/>
-          <w:sz w:val="17"/>
-          <w:szCs w:val="17"/>
-        </w:rPr>
-        <w:fldChar w:fldCharType="end"/>
-      </w:r>
-    </w:p>
-    <w:p>
-      <w:pPr>
-        <w:pStyle w:val="HTMLPreformatted"/>
-        <w:spacing w:after="120" w:line="480" w:lineRule="auto"/>
-        <w:rPr>
-          <w:rStyle w:val="HTMLTypewriter"/>
-          <w:rFonts w:ascii="Verdana" w:hAnsi="Verdana"/>
-          <w:sz w:val="17"/>
-          <w:szCs w:val="17"/>
-        </w:rPr>
-      </w:pPr>
-      <w:r>
-        <w:rPr>
-          <w:rStyle w:val="HTMLTypewriter"/>
-          <w:rFonts w:ascii="Verdana" w:hAnsi="Verdana"/>
-          <w:sz w:val="17"/>
-          <w:szCs w:val="17"/>
-        </w:rPr>
-        <w:t xml:space="preserve">Cross Streets: </w:t>
-      </w:r>
-      <w:r>
-        <w:rPr>
-          <w:rStyle w:val="HTMLTypewriter"/>
-          <w:rFonts w:ascii="Verdana" w:hAnsi="Verdana"/>
-          <w:sz w:val="17"/>
-          <w:szCs w:val="17"/>
-        </w:rPr>
-        <w:fldChar w:fldCharType="begin"/>
-      </w:r>
-      <w:r>
-        <w:rPr>
-          <w:rStyle w:val="HTMLTypewriter"/>
-          <w:rFonts w:ascii="Verdana" w:hAnsi="Verdana"/>
-          <w:sz w:val="17"/>
-          <w:szCs w:val="17"/>
-        </w:rPr>
-        <w:instrText xml:space="preserve"> MERGEFIELD  cross_streets  \* MERGEFORMAT </w:instrText>
-      </w:r>
-      <w:r>
-        <w:rPr>
-          <w:rStyle w:val="HTMLTypewriter"/>
-          <w:rFonts w:ascii="Verdana" w:hAnsi="Verdana"/>
-          <w:sz w:val="17"/>
-          <w:szCs w:val="17"/>
-        </w:rPr>
-        <w:fldChar w:fldCharType="separate"/>
-      </w:r>
-      <w:r>
-        <w:rPr>
-          <w:rStyle w:val="HTMLTypewriter"/>
-          <w:rFonts w:ascii="Verdana" w:hAnsi="Verdana"/>
-          <w:noProof/>
-          <w:sz w:val="17"/>
-          <w:szCs w:val="17"/>
-        </w:rPr>
-        <w:t>«cross_streets»</w:t>
-      </w:r>
-      <w:r>
-        <w:rPr>
-          <w:rStyle w:val="HTMLTypewriter"/>
-          <w:rFonts w:ascii="Verdana" w:hAnsi="Verdana"/>
-          <w:sz w:val="17"/>
-          <w:szCs w:val="17"/>
-        </w:rPr>
-        <w:fldChar w:fldCharType="end"/>
-      </w:r>
-      <w:r>
-        <w:rPr>
-          <w:rStyle w:val="HTMLTypewriter"/>
-          <w:rFonts w:ascii="Verdana" w:hAnsi="Verdana"/>
-          <w:sz w:val="17"/>
-          <w:szCs w:val="17"/>
-        </w:rPr>
-        <w:t xml:space="preserve">                 </w:t>
-      </w:r>
-      <w:r>
-        <w:rPr>
-          <w:rStyle w:val="HTMLTypewriter"/>
-          <w:rFonts w:ascii="Verdana" w:hAnsi="Verdana"/>
-          <w:sz w:val="17"/>
-          <w:szCs w:val="17"/>
-        </w:rPr>
-        <w:t xml:space="preserve">City: </w:t>
-      </w:r>
-      <w:r>
-        <w:rPr>
-          <w:rStyle w:val="HTMLTypewriter"/>
-          <w:rFonts w:ascii="Verdana" w:hAnsi="Verdana"/>
-          <w:sz w:val="17"/>
-          <w:szCs w:val="17"/>
-        </w:rPr>
-        <w:fldChar w:fldCharType="begin"/>
-      </w:r>
-      <w:r>
-        <w:rPr>
-          <w:rStyle w:val="HTMLTypewriter"/>
-          <w:rFonts w:ascii="Verdana" w:hAnsi="Verdana"/>
-          <w:sz w:val="17"/>
-          <w:szCs w:val="17"/>
-        </w:rPr>
-        <w:instrText xml:space="preserve"> MERGEFIELD  city  \* MERGEFORMAT </w:instrText>
-      </w:r>
-      <w:r>
-        <w:rPr>
-          <w:rStyle w:val="HTMLTypewriter"/>
-          <w:rFonts w:ascii="Verdana" w:hAnsi="Verdana"/>
-          <w:sz w:val="17"/>
-          <w:szCs w:val="17"/>
-        </w:rPr>
-        <w:fldChar w:fldCharType="separate"/>
-      </w:r>
-      <w:r>
-        <w:rPr>
-          <w:rStyle w:val="HTMLTypewriter"/>
-          <w:rFonts w:ascii="Verdana" w:hAnsi="Verdana"/>
-          <w:noProof/>
-          <w:sz w:val="17"/>
-          <w:szCs w:val="17"/>
-        </w:rPr>
-        <w:t>«city»</w:t>
-      </w:r>
-      <w:r>
-        <w:rPr>
-          <w:rStyle w:val="HTMLTypewriter"/>
-          <w:rFonts w:ascii="Verdana" w:hAnsi="Verdana"/>
-          <w:sz w:val="17"/>
-          <w:szCs w:val="17"/>
-        </w:rPr>
-        <w:fldChar w:fldCharType="end"/>
-      </w:r>
-      <w:r>
-        <w:rPr>
-          <w:rStyle w:val="HTMLTypewriter"/>
-          <w:rFonts w:ascii="Verdana" w:hAnsi="Verdana"/>
-          <w:sz w:val="17"/>
-          <w:szCs w:val="17"/>
-        </w:rPr>
-        <w:t xml:space="preserve">       </w:t>
-      </w:r>
-      <w:r>
-        <w:rPr>
-          <w:rStyle w:val="HTMLTypewriter"/>
-          <w:rFonts w:ascii="Verdana" w:hAnsi="Verdana"/>
-          <w:sz w:val="17"/>
-          <w:szCs w:val="17"/>
-        </w:rPr>
-        <w:t xml:space="preserve">           </w:t>
-      </w:r>
-      <w:r>
-        <w:rPr>
-          <w:rStyle w:val="HTMLTypewriter"/>
-          <w:rFonts w:ascii="Verdana" w:hAnsi="Verdana"/>
-          <w:sz w:val="17"/>
-          <w:szCs w:val="17"/>
-        </w:rPr>
-        <w:tab/>
-      </w:r>
-      <w:r>
-        <w:rPr>
-          <w:rStyle w:val="HTMLTypewriter"/>
-          <w:rFonts w:ascii="Verdana" w:hAnsi="Verdana"/>
-          <w:sz w:val="17"/>
-          <w:szCs w:val="17"/>
-        </w:rPr>
-        <w:t>State:</w:t>
-      </w:r>
-      <w:r>
-        <w:rPr>
-          <w:rStyle w:val="HTMLTypewriter"/>
-          <w:rFonts w:ascii="Verdana" w:hAnsi="Verdana"/>
-          <w:sz w:val="17"/>
-          <w:szCs w:val="17"/>
-        </w:rPr>
-        <w:t xml:space="preserve"> </w:t>
-      </w:r>
-      <w:r>
-        <w:rPr>
-          <w:rStyle w:val="HTMLTypewriter"/>
-          <w:rFonts w:ascii="Verdana" w:hAnsi="Verdana"/>
-          <w:sz w:val="17"/>
-          <w:szCs w:val="17"/>
-        </w:rPr>
-        <w:fldChar w:fldCharType="begin"/>
-      </w:r>
-      <w:r>
-        <w:rPr>
-          <w:rStyle w:val="HTMLTypewriter"/>
-          <w:rFonts w:ascii="Verdana" w:hAnsi="Verdana"/>
-          <w:sz w:val="17"/>
-          <w:szCs w:val="17"/>
-        </w:rPr>
-        <w:instrText xml:space="preserve"> MERGEFIELD  state  \* MERGEFORMAT </w:instrText>
-      </w:r>
-      <w:r>
-        <w:rPr>
-          <w:rStyle w:val="HTMLTypewriter"/>
-          <w:rFonts w:ascii="Verdana" w:hAnsi="Verdana"/>
-          <w:sz w:val="17"/>
-          <w:szCs w:val="17"/>
-        </w:rPr>
-        <w:fldChar w:fldCharType="separate"/>
-      </w:r>
-      <w:r>
-        <w:rPr>
-          <w:rStyle w:val="HTMLTypewriter"/>
-          <w:rFonts w:ascii="Verdana" w:hAnsi="Verdana"/>
-          <w:noProof/>
-          <w:sz w:val="17"/>
-          <w:szCs w:val="17"/>
-        </w:rPr>
-        <w:t>«state»</w:t>
-      </w:r>
-      <w:r>
-        <w:rPr>
-          <w:rStyle w:val="HTMLTypewriter"/>
-          <w:rFonts w:ascii="Verdana" w:hAnsi="Verdana"/>
-          <w:sz w:val="17"/>
-          <w:szCs w:val="17"/>
-        </w:rPr>
-        <w:fldChar w:fldCharType="end"/>
-      </w:r>
-      <w:r>
-        <w:rPr>
-          <w:rStyle w:val="HTMLTypewriter"/>
-          <w:rFonts w:ascii="Verdana" w:hAnsi="Verdana"/>
-          <w:sz w:val="17"/>
-          <w:szCs w:val="17"/>
-        </w:rPr>
-        <w:t xml:space="preserve">             </w:t>
-      </w:r>
-      <w:r>
-        <w:rPr>
-          <w:rStyle w:val="HTMLTypewriter"/>
-          <w:rFonts w:ascii="Verdana" w:hAnsi="Verdana"/>
-          <w:sz w:val="17"/>
-          <w:szCs w:val="17"/>
-        </w:rPr>
-        <w:t>Zip:</w:t>
-      </w:r>
-      <w:r>
-        <w:rPr>
-          <w:rStyle w:val="HTMLTypewriter"/>
-          <w:rFonts w:ascii="Verdana" w:hAnsi="Verdana"/>
-          <w:sz w:val="17"/>
-          <w:szCs w:val="17"/>
-        </w:rPr>
-        <w:t xml:space="preserve"> </w:t>
-      </w:r>
-      <w:r>
-        <w:rPr>
-          <w:rStyle w:val="HTMLTypewriter"/>
-          <w:rFonts w:ascii="Verdana" w:hAnsi="Verdana"/>
-          <w:sz w:val="17"/>
-          <w:szCs w:val="17"/>
-        </w:rPr>
-        <w:fldChar w:fldCharType="begin"/>
-      </w:r>
-      <w:r>
-        <w:rPr>
-          <w:rStyle w:val="HTMLTypewriter"/>
-          <w:rFonts w:ascii="Verdana" w:hAnsi="Verdana"/>
-          <w:sz w:val="17"/>
-          <w:szCs w:val="17"/>
-        </w:rPr>
-        <w:instrText xml:space="preserve"> MERGEFIELD  zip  \* MERGEFORMAT </w:instrText>
-      </w:r>
-      <w:r>
-        <w:rPr>
-          <w:rStyle w:val="HTMLTypewriter"/>
-          <w:rFonts w:ascii="Verdana" w:hAnsi="Verdana"/>
-          <w:sz w:val="17"/>
-          <w:szCs w:val="17"/>
-        </w:rPr>
-        <w:fldChar w:fldCharType="separate"/>
-      </w:r>
-      <w:r>
-        <w:rPr>
-          <w:rStyle w:val="HTMLTypewriter"/>
-          <w:rFonts w:ascii="Verdana" w:hAnsi="Verdana"/>
-          <w:noProof/>
-          <w:sz w:val="17"/>
-          <w:szCs w:val="17"/>
-        </w:rPr>
-        <w:t>«zip»</w:t>
-      </w:r>
-      <w:r>
-        <w:rPr>
-          <w:rStyle w:val="HTMLTypewriter"/>
-          <w:rFonts w:ascii="Verdana" w:hAnsi="Verdana"/>
-          <w:sz w:val="17"/>
-          <w:szCs w:val="17"/>
-        </w:rPr>
-        <w:fldChar w:fldCharType="end"/>
-      </w:r>
-    </w:p>
-    <w:p>
-      <w:pPr>
-        <w:pStyle w:val="HTMLPreformatted"/>
-        <w:spacing w:after="120" w:line="480" w:lineRule="auto"/>
-        <w:rPr>
-          <w:rStyle w:val="HTMLTypewriter"/>
-          <w:rFonts w:ascii="Verdana" w:hAnsi="Verdana"/>
-          <w:sz w:val="17"/>
-          <w:szCs w:val="17"/>
-        </w:rPr>
-      </w:pPr>
-      <w:r>
-        <w:rPr>
-          <w:rStyle w:val="HTMLTypewriter"/>
-          <w:rFonts w:ascii="Verdana" w:hAnsi="Verdana"/>
-          <w:sz w:val="17"/>
-          <w:szCs w:val="17"/>
-        </w:rPr>
-        <w:t xml:space="preserve">Home Phone: </w:t>
-      </w:r>
-      <w:r>
-        <w:rPr>
-          <w:rStyle w:val="HTMLTypewriter"/>
-          <w:rFonts w:ascii="Verdana" w:hAnsi="Verdana"/>
-          <w:sz w:val="17"/>
-          <w:szCs w:val="17"/>
-        </w:rPr>
-        <w:fldChar w:fldCharType="begin"/>
-      </w:r>
-      <w:r>
-        <w:rPr>
-          <w:rStyle w:val="HTMLTypewriter"/>
-          <w:rFonts w:ascii="Verdana" w:hAnsi="Verdana"/>
-          <w:sz w:val="17"/>
-          <w:szCs w:val="17"/>
-        </w:rPr>
-        <w:instrText xml:space="preserve"> MERGEFIELD  home_phone  \* MERGEFORMAT </w:instrText>
-      </w:r>
-      <w:r>
-        <w:rPr>
-          <w:rStyle w:val="HTMLTypewriter"/>
-          <w:rFonts w:ascii="Verdana" w:hAnsi="Verdana"/>
-          <w:sz w:val="17"/>
-          <w:szCs w:val="17"/>
-        </w:rPr>
-        <w:fldChar w:fldCharType="separate"/>
-      </w:r>
-      <w:r>
-        <w:rPr>
-          <w:rStyle w:val="HTMLTypewriter"/>
-          <w:rFonts w:ascii="Verdana" w:hAnsi="Verdana"/>
-          <w:noProof/>
-          <w:sz w:val="17"/>
-          <w:szCs w:val="17"/>
-        </w:rPr>
-        <w:t>«home_phone»</w:t>
-      </w:r>
-      <w:r>
-        <w:rPr>
-          <w:rStyle w:val="HTMLTypewriter"/>
-          <w:rFonts w:ascii="Verdana" w:hAnsi="Verdana"/>
-          <w:sz w:val="17"/>
-          <w:szCs w:val="17"/>
-        </w:rPr>
-        <w:fldChar w:fldCharType="end"/>
-      </w:r>
-      <w:r>
-        <w:rPr>
-          <w:rStyle w:val="HTMLTypewriter"/>
-          <w:rFonts w:ascii="Verdana" w:hAnsi="Verdana"/>
-          <w:sz w:val="17"/>
-          <w:szCs w:val="17"/>
-        </w:rPr>
-        <w:t xml:space="preserve">                  Cellular Phone:</w:t>
-      </w:r>
-      <w:r>
-        <w:rPr>
-          <w:rStyle w:val="HTMLTypewriter"/>
-          <w:rFonts w:ascii="Verdana" w:hAnsi="Verdana"/>
-          <w:sz w:val="17"/>
-          <w:szCs w:val="17"/>
-        </w:rPr>
-        <w:t xml:space="preserve"> </w:t>
-      </w:r>
-      <w:r>
-        <w:rPr>
-          <w:rStyle w:val="HTMLTypewriter"/>
-          <w:rFonts w:ascii="Verdana" w:hAnsi="Verdana"/>
-          <w:sz w:val="17"/>
-          <w:szCs w:val="17"/>
-        </w:rPr>
-        <w:fldChar w:fldCharType="begin"/>
-      </w:r>
-      <w:r>
-        <w:rPr>
-          <w:rStyle w:val="HTMLTypewriter"/>
-          <w:rFonts w:ascii="Verdana" w:hAnsi="Verdana"/>
-          <w:sz w:val="17"/>
-          <w:szCs w:val="17"/>
-        </w:rPr>
-        <w:instrText xml:space="preserve"> MERGEFIELD  cell_phone  \* MERGEFORMAT </w:instrText>
-      </w:r>
-      <w:r>
-        <w:rPr>
-          <w:rStyle w:val="HTMLTypewriter"/>
-          <w:rFonts w:ascii="Verdana" w:hAnsi="Verdana"/>
-          <w:sz w:val="17"/>
-          <w:szCs w:val="17"/>
-        </w:rPr>
-        <w:fldChar w:fldCharType="separate"/>
-      </w:r>
-      <w:r>
-        <w:rPr>
-          <w:rStyle w:val="HTMLTypewriter"/>
-          <w:rFonts w:ascii="Verdana" w:hAnsi="Verdana"/>
-          <w:noProof/>
-          <w:sz w:val="17"/>
-          <w:szCs w:val="17"/>
-        </w:rPr>
-        <w:t>«cell_phone»</w:t>
-      </w:r>
-      <w:r>
-        <w:rPr>
-          <w:rStyle w:val="HTMLTypewriter"/>
-          <w:rFonts w:ascii="Verdana" w:hAnsi="Verdana"/>
-          <w:sz w:val="17"/>
-          <w:szCs w:val="17"/>
-        </w:rPr>
-        <w:fldChar w:fldCharType="end"/>
-      </w:r>
-    </w:p>
-    <w:p>
-      <w:pPr>
-        <w:pStyle w:val="HTMLPreformatted"/>
-        <w:spacing w:after="120" w:line="480" w:lineRule="auto"/>
-        <w:rPr>
-          <w:rStyle w:val="HTMLTypewriter"/>
-          <w:rFonts w:ascii="Verdana" w:hAnsi="Verdana"/>
-          <w:sz w:val="17"/>
-          <w:szCs w:val="17"/>
-        </w:rPr>
-      </w:pPr>
-      <w:r>
-        <w:rPr>
-          <w:rStyle w:val="HTMLTypewriter"/>
-          <w:rFonts w:ascii="Verdana" w:hAnsi="Verdana"/>
-          <w:sz w:val="17"/>
-          <w:szCs w:val="17"/>
-        </w:rPr>
-        <w:t>Business Phone:</w:t>
-      </w:r>
-      <w:r>
-        <w:rPr>
-          <w:rStyle w:val="HTMLTypewriter"/>
-          <w:rFonts w:ascii="Verdana" w:hAnsi="Verdana"/>
-          <w:sz w:val="17"/>
-          <w:szCs w:val="17"/>
-        </w:rPr>
-        <w:t xml:space="preserve"> </w:t>
-      </w:r>
-      <w:r>
-        <w:rPr>
-          <w:rStyle w:val="HTMLTypewriter"/>
-          <w:rFonts w:ascii="Verdana" w:hAnsi="Verdana"/>
-          <w:sz w:val="17"/>
-          <w:szCs w:val="17"/>
-        </w:rPr>
-        <w:fldChar w:fldCharType="begin"/>
-      </w:r>
-      <w:r>
-        <w:rPr>
-          <w:rStyle w:val="HTMLTypewriter"/>
-          <w:rFonts w:ascii="Verdana" w:hAnsi="Verdana"/>
-          <w:sz w:val="17"/>
-          <w:szCs w:val="17"/>
-        </w:rPr>
-        <w:instrText xml:space="preserve"> MERGEFIELD  business_phone  \* MERGEFORMAT </w:instrText>
-      </w:r>
-      <w:r>
-        <w:rPr>
-          <w:rStyle w:val="HTMLTypewriter"/>
-          <w:rFonts w:ascii="Verdana" w:hAnsi="Verdana"/>
-          <w:sz w:val="17"/>
-          <w:szCs w:val="17"/>
-        </w:rPr>
-        <w:fldChar w:fldCharType="separate"/>
-      </w:r>
-      <w:r>
-        <w:rPr>
-          <w:rStyle w:val="HTMLTypewriter"/>
-          <w:rFonts w:ascii="Verdana" w:hAnsi="Verdana"/>
-          <w:noProof/>
-          <w:sz w:val="17"/>
-          <w:szCs w:val="17"/>
-        </w:rPr>
-        <w:t>«business_phone»</w:t>
-      </w:r>
-      <w:r>
-        <w:rPr>
-          <w:rStyle w:val="HTMLTypewriter"/>
-          <w:rFonts w:ascii="Verdana" w:hAnsi="Verdana"/>
-          <w:sz w:val="17"/>
-          <w:szCs w:val="17"/>
-        </w:rPr>
-        <w:fldChar w:fldCharType="end"/>
-      </w:r>
-      <w:r>
-        <w:rPr>
-          <w:rStyle w:val="HTMLTypewriter"/>
-          <w:rFonts w:ascii="Verdana" w:hAnsi="Verdana"/>
-          <w:sz w:val="17"/>
-          <w:szCs w:val="17"/>
-        </w:rPr>
-        <w:t xml:space="preserve">          </w:t>
-      </w:r>
-      <w:r>
-        <w:rPr>
-          <w:rStyle w:val="HTMLTypewriter"/>
-          <w:rFonts w:ascii="Verdana" w:hAnsi="Verdana"/>
-          <w:sz w:val="17"/>
-          <w:szCs w:val="17"/>
-        </w:rPr>
-        <w:t>E-Mail Address:</w:t>
-      </w:r>
-      <w:r>
-        <w:rPr>
-          <w:rStyle w:val="HTMLTypewriter"/>
-          <w:rFonts w:ascii="Verdana" w:hAnsi="Verdana"/>
-          <w:sz w:val="17"/>
-          <w:szCs w:val="17"/>
-        </w:rPr>
-        <w:t xml:space="preserve"> </w:t>
-      </w:r>
-      <w:r>
-        <w:rPr>
-          <w:rStyle w:val="HTMLTypewriter"/>
-          <w:rFonts w:ascii="Verdana" w:hAnsi="Verdana"/>
-          <w:sz w:val="17"/>
-          <w:szCs w:val="17"/>
-        </w:rPr>
-        <w:fldChar w:fldCharType="begin"/>
-      </w:r>
-      <w:r>
-        <w:rPr>
-          <w:rStyle w:val="HTMLTypewriter"/>
-          <w:rFonts w:ascii="Verdana" w:hAnsi="Verdana"/>
-          <w:sz w:val="17"/>
-          <w:szCs w:val="17"/>
-        </w:rPr>
-        <w:instrText xml:space="preserve"> MERGEFIELD  email_address  \* MERGEFORMAT </w:instrText>
-      </w:r>
-      <w:r>
-        <w:rPr>
-          <w:rStyle w:val="HTMLTypewriter"/>
-          <w:rFonts w:ascii="Verdana" w:hAnsi="Verdana"/>
-          <w:sz w:val="17"/>
-          <w:szCs w:val="17"/>
-        </w:rPr>
-        <w:fldChar w:fldCharType="separate"/>
-      </w:r>
-      <w:r>
-        <w:rPr>
-          <w:rStyle w:val="HTMLTypewriter"/>
-          <w:rFonts w:ascii="Verdana" w:hAnsi="Verdana"/>
-          <w:noProof/>
-          <w:sz w:val="17"/>
-          <w:szCs w:val="17"/>
-        </w:rPr>
-        <w:t>«email_address»</w:t>
-      </w:r>
-      <w:r>
-        <w:rPr>
-          <w:rStyle w:val="HTMLTypewriter"/>
-          <w:rFonts w:ascii="Verdana" w:hAnsi="Verdana"/>
-          <w:sz w:val="17"/>
-          <w:szCs w:val="17"/>
-        </w:rPr>
-        <w:fldChar w:fldCharType="end"/>
-      </w:r>
-    </w:p>
-    <w:p>
-      <w:pPr>
-        <w:pStyle w:val="HTMLPreformatted"/>
-        <w:spacing w:after="120" w:line="480" w:lineRule="auto"/>
-        <w:rPr>
-          <w:rStyle w:val="HTMLTypewriter"/>
-          <w:rFonts w:ascii="Verdana" w:hAnsi="Verdana"/>
-          <w:sz w:val="17"/>
-          <w:szCs w:val="17"/>
-        </w:rPr>
-      </w:pPr>
-      <w:r>
-        <w:rPr>
-          <w:rStyle w:val="HTMLTypewriter"/>
-          <w:rFonts w:ascii="Verdana" w:hAnsi="Verdana"/>
-          <w:sz w:val="17"/>
-          <w:szCs w:val="17"/>
-        </w:rPr>
-        <w:t xml:space="preserve">Where did you hear about </w:t>
-      </w:r>
-      <w:r>
-        <w:rPr>
-          <w:rStyle w:val="HTMLTypewriter"/>
-          <w:rFonts w:ascii="Verdana" w:hAnsi="Verdana"/>
-          <w:sz w:val="17"/>
-          <w:szCs w:val="17"/>
-        </w:rPr>
-        <w:t>us?</w:t>
-      </w:r>
-      <w:r>
-        <w:rPr>
-          <w:rStyle w:val="HTMLTypewriter"/>
-          <w:rFonts w:ascii="Verdana" w:hAnsi="Verdana"/>
-          <w:sz w:val="17"/>
-          <w:szCs w:val="17"/>
-        </w:rPr>
-        <w:t xml:space="preserve"> </w:t>
-      </w:r>
-      <w:r>
-        <w:rPr>
-          <w:rStyle w:val="HTMLTypewriter"/>
-          <w:rFonts w:ascii="Verdana" w:hAnsi="Verdana"/>
-          <w:sz w:val="17"/>
-          <w:szCs w:val="17"/>
-        </w:rPr>
-        <w:fldChar w:fldCharType="begin"/>
-      </w:r>
-      <w:r>
-        <w:rPr>
-          <w:rStyle w:val="HTMLTypewriter"/>
-          <w:rFonts w:ascii="Verdana" w:hAnsi="Verdana"/>
-          <w:sz w:val="17"/>
-          <w:szCs w:val="17"/>
-        </w:rPr>
-        <w:instrText xml:space="preserve"> MERGEFIELD  reference  \* MERGEFORMAT </w:instrText>
-      </w:r>
-      <w:r>
-        <w:rPr>
-          <w:rStyle w:val="HTMLTypewriter"/>
-          <w:rFonts w:ascii="Verdana" w:hAnsi="Verdana"/>
-          <w:sz w:val="17"/>
-          <w:szCs w:val="17"/>
-        </w:rPr>
-        <w:fldChar w:fldCharType="separate"/>
-      </w:r>
-      <w:r>
-        <w:rPr>
-          <w:rStyle w:val="HTMLTypewriter"/>
-          <w:rFonts w:ascii="Verdana" w:hAnsi="Verdana"/>
-          <w:noProof/>
-          <w:sz w:val="17"/>
-          <w:szCs w:val="17"/>
-        </w:rPr>
-        <w:t>«reference»</w:t>
-      </w:r>
-      <w:r>
-        <w:rPr>
-          <w:rStyle w:val="HTMLTypewriter"/>
-          <w:rFonts w:ascii="Verdana" w:hAnsi="Verdana"/>
-          <w:sz w:val="17"/>
-          <w:szCs w:val="17"/>
-        </w:rPr>
-        <w:fldChar w:fldCharType="end"/>
-      </w:r>
-    </w:p>
-    <w:p>
-      <w:pPr>
-        <w:pStyle w:val="HTMLPreformatted"/>
-        <w:rPr>
-          <w:rStyle w:val="HTMLTypewriter"/>
-          <w:rFonts w:ascii="Verdana" w:hAnsi="Verdana"/>
-          <w:sz w:val="17"/>
-          <w:szCs w:val="17"/>
-        </w:rPr>
-      </w:pPr>
-      <w:r>
-        <w:rPr>
-          <w:rStyle w:val="HTMLTypewriter"/>
-          <w:rFonts w:ascii="Verdana" w:hAnsi="Verdana"/>
-          <w:sz w:val="17"/>
-          <w:szCs w:val="17"/>
-        </w:rPr>
-        <w:t xml:space="preserve">Please list </w:t>
-      </w:r>
-      <w:r>
-        <w:rPr>
-          <w:rStyle w:val="HTMLTypewriter"/>
-          <w:rFonts w:ascii="Verdana" w:hAnsi="Verdana"/>
-          <w:sz w:val="17"/>
-          <w:szCs w:val="17"/>
-        </w:rPr>
-        <w:t>emergency contacts and authorized guardians:</w:t>
-      </w:r>
-      <w:r>
-        <w:rPr>
-          <w:rStyle w:val="HTMLTypewriter"/>
-          <w:rFonts w:ascii="Verdana" w:hAnsi="Verdana"/>
-          <w:sz w:val="17"/>
-          <w:szCs w:val="17"/>
-        </w:rPr>
-        <w:t xml:space="preserve"> </w:t>
-      </w:r>
-    </w:p>
-    <w:p>
-      <w:pPr>
-        <w:pStyle w:val="HTMLPreformatted"/>
-        <w:rPr>
-          <w:rStyle w:val="HTMLTypewriter"/>
-          <w:rFonts w:ascii="Verdana" w:hAnsi="Verdana"/>
+        <w:t>»</w:t>
+      </w:r>
+      <w:r>
+        <w:rPr>
           <w:sz w:val="19"/>
           <w:szCs w:val="19"/>
         </w:rPr>
-      </w:pPr>
-      <w:r>
+        <w:fldChar w:fldCharType="end"/>
+      </w:r>
+      <w:r>
+        <w:rPr>
+          <w:rStyle w:val="HTMLTypewriter"/>
+          <w:rFonts w:ascii="Verdana" w:hAnsi="Verdana"/>
+          <w:sz w:val="17"/>
+          <w:szCs w:val="17"/>
+        </w:rPr>
+        <w:t xml:space="preserve">                    </w:t>
+      </w:r>
+      <w:r>
+        <w:rPr>
+          <w:rStyle w:val="HTMLTypewriter"/>
+          <w:rFonts w:ascii="Verdana" w:hAnsi="Verdana"/>
+          <w:sz w:val="17"/>
+          <w:szCs w:val="17"/>
+        </w:rPr>
+        <w:t xml:space="preserve">   </w:t>
+      </w:r>
+      <w:r>
+        <w:rPr>
+          <w:rStyle w:val="HTMLTypewriter"/>
+          <w:rFonts w:ascii="Verdana" w:hAnsi="Verdana"/>
+          <w:sz w:val="17"/>
+          <w:szCs w:val="17"/>
+        </w:rPr>
+        <w:t>F</w:t>
+      </w:r>
+      <w:r>
+        <w:rPr>
+          <w:rStyle w:val="HTMLTypewriter"/>
+          <w:rFonts w:ascii="Verdana" w:hAnsi="Verdana"/>
+          <w:sz w:val="17"/>
+          <w:szCs w:val="17"/>
+        </w:rPr>
+        <w:t>irst Name:</w:t>
+      </w:r>
+      <w:r>
+        <w:rPr>
+          <w:rStyle w:val="HTMLTypewriter"/>
+          <w:rFonts w:ascii="Verdana" w:hAnsi="Verdana"/>
+          <w:sz w:val="17"/>
+          <w:szCs w:val="17"/>
+        </w:rPr>
+        <w:t xml:space="preserve"> </w:t>
+      </w:r>
+      <w:r>
+        <w:rPr>
+          <w:rStyle w:val="HTMLTypewriter"/>
+          <w:rFonts w:ascii="Verdana" w:hAnsi="Verdana"/>
+          <w:sz w:val="17"/>
+          <w:szCs w:val="17"/>
+        </w:rPr>
+        <w:fldChar w:fldCharType="begin"/>
+      </w:r>
+      <w:r>
+        <w:rPr>
+          <w:rStyle w:val="HTMLTypewriter"/>
+          <w:rFonts w:ascii="Verdana" w:hAnsi="Verdana"/>
+          <w:sz w:val="17"/>
+          <w:szCs w:val="17"/>
+        </w:rPr>
+        <w:instrText xml:space="preserve"> MERGEFIELD  first_name  \* MERGEFORMAT </w:instrText>
+      </w:r>
+      <w:r>
+        <w:rPr>
+          <w:rStyle w:val="HTMLTypewriter"/>
+          <w:rFonts w:ascii="Verdana" w:hAnsi="Verdana"/>
+          <w:sz w:val="17"/>
+          <w:szCs w:val="17"/>
+        </w:rPr>
+        <w:fldChar w:fldCharType="separate"/>
+      </w:r>
+      <w:r>
+        <w:rPr>
+          <w:rStyle w:val="HTMLTypewriter"/>
+          <w:rFonts w:ascii="Verdana" w:hAnsi="Verdana"/>
+          <w:noProof/>
+          <w:sz w:val="17"/>
+          <w:szCs w:val="17"/>
+        </w:rPr>
+        <w:t>«</w:t>
+      </w:r>
+      <w:r>
+        <w:rPr>
+          <w:rStyle w:val="HTMLTypewriter"/>
+          <w:rFonts w:ascii="Verdana" w:hAnsi="Verdana"/>
+          <w:b/>
+          <w:noProof/>
+          <w:sz w:val="17"/>
+          <w:szCs w:val="17"/>
+        </w:rPr>
+        <w:t>first</w:t>
+      </w:r>
+      <w:r>
+        <w:rPr>
+          <w:rStyle w:val="HTMLTypewriter"/>
+          <w:rFonts w:ascii="Verdana" w:hAnsi="Verdana"/>
+          <w:b/>
+          <w:noProof/>
+          <w:sz w:val="17"/>
+          <w:szCs w:val="17"/>
+        </w:rPr>
+        <w:t>_</w:t>
+      </w:r>
+      <w:r>
+        <w:rPr>
+          <w:rStyle w:val="HTMLTypewriter"/>
+          <w:rFonts w:ascii="Verdana" w:hAnsi="Verdana"/>
+          <w:b/>
+          <w:noProof/>
+          <w:sz w:val="17"/>
+          <w:szCs w:val="17"/>
+        </w:rPr>
+        <w:t>name</w:t>
+      </w:r>
+      <w:r>
+        <w:rPr>
+          <w:rStyle w:val="HTMLTypewriter"/>
+          <w:rFonts w:ascii="Verdana" w:hAnsi="Verdana"/>
+          <w:noProof/>
+          <w:sz w:val="17"/>
+          <w:szCs w:val="17"/>
+        </w:rPr>
+        <w:t>»</w:t>
+      </w:r>
+      <w:r>
+        <w:rPr>
+          <w:rStyle w:val="HTMLTypewriter"/>
+          <w:rFonts w:ascii="Verdana" w:hAnsi="Verdana"/>
+          <w:sz w:val="17"/>
+          <w:szCs w:val="17"/>
+        </w:rPr>
+        <w:fldChar w:fldCharType="end"/>
+      </w:r>
+    </w:p>
+    <w:p>
+      <w:pPr>
+        <w:pStyle w:val="HTMLPreformatted"/>
+        <w:spacing w:after="120" w:line="480" w:lineRule="auto"/>
+        <w:rPr>
+          <w:rStyle w:val="HTMLTypewriter"/>
+          <w:rFonts w:ascii="Verdana" w:hAnsi="Verdana"/>
+          <w:sz w:val="17"/>
+          <w:szCs w:val="17"/>
+        </w:rPr>
+      </w:pPr>
+      <w:r>
+        <w:rPr>
+          <w:rStyle w:val="HTMLTypewriter"/>
+          <w:rFonts w:ascii="Verdana" w:hAnsi="Verdana"/>
+          <w:sz w:val="17"/>
+          <w:szCs w:val="17"/>
+        </w:rPr>
+        <w:t>Street Address:</w:t>
+      </w:r>
+      <w:r>
+        <w:rPr>
+          <w:rStyle w:val="HTMLTypewriter"/>
+          <w:rFonts w:ascii="Verdana" w:hAnsi="Verdana"/>
+          <w:sz w:val="17"/>
+          <w:szCs w:val="17"/>
+        </w:rPr>
+        <w:t xml:space="preserve"> </w:t>
+      </w:r>
+      <w:r>
+        <w:rPr>
+          <w:rStyle w:val="HTMLTypewriter"/>
+          <w:rFonts w:ascii="Verdana" w:hAnsi="Verdana"/>
+          <w:sz w:val="17"/>
+          <w:szCs w:val="17"/>
+        </w:rPr>
+        <w:fldChar w:fldCharType="begin"/>
+      </w:r>
+      <w:r>
+        <w:rPr>
+          <w:rStyle w:val="HTMLTypewriter"/>
+          <w:rFonts w:ascii="Verdana" w:hAnsi="Verdana"/>
+          <w:sz w:val="17"/>
+          <w:szCs w:val="17"/>
+        </w:rPr>
+        <w:instrText xml:space="preserve"> MERGEFIELD  address  \* MERGEFORMAT </w:instrText>
+      </w:r>
+      <w:r>
+        <w:rPr>
+          <w:rStyle w:val="HTMLTypewriter"/>
+          <w:rFonts w:ascii="Verdana" w:hAnsi="Verdana"/>
+          <w:sz w:val="17"/>
+          <w:szCs w:val="17"/>
+        </w:rPr>
+        <w:fldChar w:fldCharType="separate"/>
+      </w:r>
+      <w:r>
+        <w:rPr>
+          <w:rStyle w:val="HTMLTypewriter"/>
+          <w:rFonts w:ascii="Verdana" w:hAnsi="Verdana"/>
+          <w:noProof/>
+          <w:sz w:val="17"/>
+          <w:szCs w:val="17"/>
+        </w:rPr>
+        <w:t>«</w:t>
+      </w:r>
+      <w:r>
+        <w:rPr>
+          <w:rStyle w:val="HTMLTypewriter"/>
+          <w:rFonts w:ascii="Verdana" w:hAnsi="Verdana"/>
+          <w:b/>
+          <w:noProof/>
+          <w:sz w:val="17"/>
+          <w:szCs w:val="17"/>
+        </w:rPr>
+        <w:t>address</w:t>
+      </w:r>
+      <w:r>
+        <w:rPr>
+          <w:rStyle w:val="HTMLTypewriter"/>
+          <w:rFonts w:ascii="Verdana" w:hAnsi="Verdana"/>
+          <w:noProof/>
+          <w:sz w:val="17"/>
+          <w:szCs w:val="17"/>
+        </w:rPr>
+        <w:t>»</w:t>
+      </w:r>
+      <w:r>
+        <w:rPr>
+          <w:rStyle w:val="HTMLTypewriter"/>
+          <w:rFonts w:ascii="Verdana" w:hAnsi="Verdana"/>
+          <w:sz w:val="17"/>
+          <w:szCs w:val="17"/>
+        </w:rPr>
+        <w:fldChar w:fldCharType="end"/>
+      </w:r>
+      <w:r>
+        <w:rPr>
+          <w:rStyle w:val="HTMLTypewriter"/>
+          <w:rFonts w:ascii="Verdana" w:hAnsi="Verdana"/>
+          <w:sz w:val="17"/>
+          <w:szCs w:val="17"/>
+        </w:rPr>
+        <w:t xml:space="preserve">                       </w:t>
+      </w:r>
+      <w:r>
+        <w:rPr>
+          <w:rStyle w:val="HTMLTypewriter"/>
+          <w:rFonts w:ascii="Verdana" w:hAnsi="Verdana"/>
+          <w:sz w:val="17"/>
+          <w:szCs w:val="17"/>
+        </w:rPr>
+        <w:t>Apt#:</w:t>
+      </w:r>
+      <w:r>
+        <w:rPr>
+          <w:rStyle w:val="HTMLTypewriter"/>
+          <w:rFonts w:ascii="Verdana" w:hAnsi="Verdana"/>
+          <w:sz w:val="17"/>
+          <w:szCs w:val="17"/>
+        </w:rPr>
+        <w:t xml:space="preserve"> </w:t>
+      </w:r>
+      <w:r>
+        <w:rPr>
+          <w:rStyle w:val="HTMLTypewriter"/>
+          <w:rFonts w:ascii="Verdana" w:hAnsi="Verdana"/>
+          <w:sz w:val="17"/>
+          <w:szCs w:val="17"/>
+        </w:rPr>
+        <w:fldChar w:fldCharType="begin"/>
+      </w:r>
+      <w:r>
+        <w:rPr>
+          <w:rStyle w:val="HTMLTypewriter"/>
+          <w:rFonts w:ascii="Verdana" w:hAnsi="Verdana"/>
+          <w:sz w:val="17"/>
+          <w:szCs w:val="17"/>
+        </w:rPr>
+        <w:instrText xml:space="preserve"> MERGEFIELD  apartment  \* MERGEFORMAT </w:instrText>
+      </w:r>
+      <w:r>
+        <w:rPr>
+          <w:rStyle w:val="HTMLTypewriter"/>
+          <w:rFonts w:ascii="Verdana" w:hAnsi="Verdana"/>
+          <w:sz w:val="17"/>
+          <w:szCs w:val="17"/>
+        </w:rPr>
+        <w:fldChar w:fldCharType="separate"/>
+      </w:r>
+      <w:r>
+        <w:rPr>
+          <w:rStyle w:val="HTMLTypewriter"/>
+          <w:rFonts w:ascii="Verdana" w:hAnsi="Verdana"/>
+          <w:noProof/>
+          <w:sz w:val="17"/>
+          <w:szCs w:val="17"/>
+        </w:rPr>
+        <w:t>«</w:t>
+      </w:r>
+      <w:r>
+        <w:rPr>
+          <w:rStyle w:val="HTMLTypewriter"/>
+          <w:rFonts w:ascii="Verdana" w:hAnsi="Verdana"/>
+          <w:b/>
+          <w:noProof/>
+          <w:sz w:val="17"/>
+          <w:szCs w:val="17"/>
+        </w:rPr>
+        <w:t>apartment</w:t>
+      </w:r>
+      <w:r>
+        <w:rPr>
+          <w:rStyle w:val="HTMLTypewriter"/>
+          <w:rFonts w:ascii="Verdana" w:hAnsi="Verdana"/>
+          <w:noProof/>
+          <w:sz w:val="17"/>
+          <w:szCs w:val="17"/>
+        </w:rPr>
+        <w:t>»</w:t>
+      </w:r>
+      <w:r>
+        <w:rPr>
+          <w:rStyle w:val="HTMLTypewriter"/>
+          <w:rFonts w:ascii="Verdana" w:hAnsi="Verdana"/>
+          <w:sz w:val="17"/>
+          <w:szCs w:val="17"/>
+        </w:rPr>
+        <w:fldChar w:fldCharType="end"/>
+      </w:r>
+    </w:p>
+    <w:p>
+      <w:pPr>
+        <w:pStyle w:val="HTMLPreformatted"/>
+        <w:spacing w:after="120" w:line="480" w:lineRule="auto"/>
+        <w:rPr>
+          <w:rStyle w:val="HTMLTypewriter"/>
+          <w:rFonts w:ascii="Verdana" w:hAnsi="Verdana"/>
+          <w:sz w:val="17"/>
+          <w:szCs w:val="17"/>
+        </w:rPr>
+      </w:pPr>
+      <w:r>
+        <w:rPr>
+          <w:rStyle w:val="HTMLTypewriter"/>
+          <w:rFonts w:ascii="Verdana" w:hAnsi="Verdana"/>
+          <w:sz w:val="17"/>
+          <w:szCs w:val="17"/>
+        </w:rPr>
+        <w:t xml:space="preserve">Cross Streets: </w:t>
+      </w:r>
+      <w:r>
+        <w:rPr>
+          <w:rStyle w:val="HTMLTypewriter"/>
+          <w:rFonts w:ascii="Verdana" w:hAnsi="Verdana"/>
+          <w:sz w:val="17"/>
+          <w:szCs w:val="17"/>
+        </w:rPr>
+        <w:fldChar w:fldCharType="begin"/>
+      </w:r>
+      <w:r>
+        <w:rPr>
+          <w:rStyle w:val="HTMLTypewriter"/>
+          <w:rFonts w:ascii="Verdana" w:hAnsi="Verdana"/>
+          <w:sz w:val="17"/>
+          <w:szCs w:val="17"/>
+        </w:rPr>
+        <w:instrText xml:space="preserve"> MERGEFIELD  cross_streets  \* MERGEFORMAT </w:instrText>
+      </w:r>
+      <w:r>
+        <w:rPr>
+          <w:rStyle w:val="HTMLTypewriter"/>
+          <w:rFonts w:ascii="Verdana" w:hAnsi="Verdana"/>
+          <w:sz w:val="17"/>
+          <w:szCs w:val="17"/>
+        </w:rPr>
+        <w:fldChar w:fldCharType="separate"/>
+      </w:r>
+      <w:r>
+        <w:rPr>
+          <w:rStyle w:val="HTMLTypewriter"/>
+          <w:rFonts w:ascii="Verdana" w:hAnsi="Verdana"/>
+          <w:noProof/>
+          <w:sz w:val="17"/>
+          <w:szCs w:val="17"/>
+        </w:rPr>
+        <w:t>«</w:t>
+      </w:r>
+      <w:r>
+        <w:rPr>
+          <w:rStyle w:val="HTMLTypewriter"/>
+          <w:rFonts w:ascii="Verdana" w:hAnsi="Verdana"/>
+          <w:b/>
+          <w:noProof/>
+          <w:sz w:val="17"/>
+          <w:szCs w:val="17"/>
+        </w:rPr>
+        <w:t>cross_streets</w:t>
+      </w:r>
+      <w:r>
+        <w:rPr>
+          <w:rStyle w:val="HTMLTypewriter"/>
+          <w:rFonts w:ascii="Verdana" w:hAnsi="Verdana"/>
+          <w:noProof/>
+          <w:sz w:val="17"/>
+          <w:szCs w:val="17"/>
+        </w:rPr>
+        <w:t>»</w:t>
+      </w:r>
+      <w:r>
+        <w:rPr>
+          <w:rStyle w:val="HTMLTypewriter"/>
+          <w:rFonts w:ascii="Verdana" w:hAnsi="Verdana"/>
+          <w:sz w:val="17"/>
+          <w:szCs w:val="17"/>
+        </w:rPr>
+        <w:fldChar w:fldCharType="end"/>
+      </w:r>
+      <w:r>
+        <w:rPr>
+          <w:rStyle w:val="HTMLTypewriter"/>
+          <w:rFonts w:ascii="Verdana" w:hAnsi="Verdana"/>
+          <w:sz w:val="17"/>
+          <w:szCs w:val="17"/>
+        </w:rPr>
+        <w:t xml:space="preserve">                 </w:t>
+      </w:r>
+      <w:r>
+        <w:rPr>
+          <w:rStyle w:val="HTMLTypewriter"/>
+          <w:rFonts w:ascii="Verdana" w:hAnsi="Verdana"/>
+          <w:sz w:val="17"/>
+          <w:szCs w:val="17"/>
+        </w:rPr>
+        <w:t xml:space="preserve">City: </w:t>
+      </w:r>
+      <w:r>
+        <w:rPr>
+          <w:rStyle w:val="HTMLTypewriter"/>
+          <w:rFonts w:ascii="Verdana" w:hAnsi="Verdana"/>
+          <w:sz w:val="17"/>
+          <w:szCs w:val="17"/>
+        </w:rPr>
+        <w:fldChar w:fldCharType="begin"/>
+      </w:r>
+      <w:r>
+        <w:rPr>
+          <w:rStyle w:val="HTMLTypewriter"/>
+          <w:rFonts w:ascii="Verdana" w:hAnsi="Verdana"/>
+          <w:sz w:val="17"/>
+          <w:szCs w:val="17"/>
+        </w:rPr>
+        <w:instrText xml:space="preserve"> MERGEFIELD  city  \* MERGEFORMAT </w:instrText>
+      </w:r>
+      <w:r>
+        <w:rPr>
+          <w:rStyle w:val="HTMLTypewriter"/>
+          <w:rFonts w:ascii="Verdana" w:hAnsi="Verdana"/>
+          <w:sz w:val="17"/>
+          <w:szCs w:val="17"/>
+        </w:rPr>
+        <w:fldChar w:fldCharType="separate"/>
+      </w:r>
+      <w:r>
+        <w:rPr>
+          <w:rStyle w:val="HTMLTypewriter"/>
+          <w:rFonts w:ascii="Verdana" w:hAnsi="Verdana"/>
+          <w:noProof/>
+          <w:sz w:val="17"/>
+          <w:szCs w:val="17"/>
+        </w:rPr>
+        <w:t>«</w:t>
+      </w:r>
+      <w:r>
+        <w:rPr>
+          <w:rStyle w:val="HTMLTypewriter"/>
+          <w:rFonts w:ascii="Verdana" w:hAnsi="Verdana"/>
+          <w:b/>
+          <w:noProof/>
+          <w:sz w:val="17"/>
+          <w:szCs w:val="17"/>
+        </w:rPr>
+        <w:t>city</w:t>
+      </w:r>
+      <w:r>
+        <w:rPr>
+          <w:rStyle w:val="HTMLTypewriter"/>
+          <w:rFonts w:ascii="Verdana" w:hAnsi="Verdana"/>
+          <w:noProof/>
+          <w:sz w:val="17"/>
+          <w:szCs w:val="17"/>
+        </w:rPr>
+        <w:t>»</w:t>
+      </w:r>
+      <w:r>
+        <w:rPr>
+          <w:rStyle w:val="HTMLTypewriter"/>
+          <w:rFonts w:ascii="Verdana" w:hAnsi="Verdana"/>
+          <w:sz w:val="17"/>
+          <w:szCs w:val="17"/>
+        </w:rPr>
+        <w:fldChar w:fldCharType="end"/>
+      </w:r>
+      <w:r>
+        <w:rPr>
+          <w:rStyle w:val="HTMLTypewriter"/>
+          <w:rFonts w:ascii="Verdana" w:hAnsi="Verdana"/>
+          <w:sz w:val="17"/>
+          <w:szCs w:val="17"/>
+        </w:rPr>
+        <w:t xml:space="preserve">       </w:t>
+      </w:r>
+      <w:r>
+        <w:rPr>
+          <w:rStyle w:val="HTMLTypewriter"/>
+          <w:rFonts w:ascii="Verdana" w:hAnsi="Verdana"/>
+          <w:sz w:val="17"/>
+          <w:szCs w:val="17"/>
+        </w:rPr>
+        <w:t xml:space="preserve">           </w:t>
+      </w:r>
+      <w:r>
+        <w:rPr>
+          <w:rStyle w:val="HTMLTypewriter"/>
+          <w:rFonts w:ascii="Verdana" w:hAnsi="Verdana"/>
+          <w:sz w:val="17"/>
+          <w:szCs w:val="17"/>
+        </w:rPr>
+        <w:tab/>
+      </w:r>
+      <w:r>
+        <w:rPr>
+          <w:rStyle w:val="HTMLTypewriter"/>
+          <w:rFonts w:ascii="Verdana" w:hAnsi="Verdana"/>
+          <w:sz w:val="17"/>
+          <w:szCs w:val="17"/>
+        </w:rPr>
+        <w:t>State:</w:t>
+      </w:r>
+      <w:r>
+        <w:rPr>
+          <w:rStyle w:val="HTMLTypewriter"/>
+          <w:rFonts w:ascii="Verdana" w:hAnsi="Verdana"/>
+          <w:sz w:val="17"/>
+          <w:szCs w:val="17"/>
+        </w:rPr>
+        <w:t xml:space="preserve"> </w:t>
+      </w:r>
+      <w:r>
+        <w:rPr>
+          <w:rStyle w:val="HTMLTypewriter"/>
+          <w:rFonts w:ascii="Verdana" w:hAnsi="Verdana"/>
+          <w:sz w:val="17"/>
+          <w:szCs w:val="17"/>
+        </w:rPr>
+        <w:fldChar w:fldCharType="begin"/>
+      </w:r>
+      <w:r>
+        <w:rPr>
+          <w:rStyle w:val="HTMLTypewriter"/>
+          <w:rFonts w:ascii="Verdana" w:hAnsi="Verdana"/>
+          <w:sz w:val="17"/>
+          <w:szCs w:val="17"/>
+        </w:rPr>
+        <w:instrText xml:space="preserve"> MERGEFIELD  state  \* MERGEFORMAT </w:instrText>
+      </w:r>
+      <w:r>
+        <w:rPr>
+          <w:rStyle w:val="HTMLTypewriter"/>
+          <w:rFonts w:ascii="Verdana" w:hAnsi="Verdana"/>
+          <w:sz w:val="17"/>
+          <w:szCs w:val="17"/>
+        </w:rPr>
+        <w:fldChar w:fldCharType="separate"/>
+      </w:r>
+      <w:r>
+        <w:rPr>
+          <w:rStyle w:val="HTMLTypewriter"/>
+          <w:rFonts w:ascii="Verdana" w:hAnsi="Verdana"/>
+          <w:noProof/>
+          <w:sz w:val="17"/>
+          <w:szCs w:val="17"/>
+        </w:rPr>
+        <w:t>«</w:t>
+      </w:r>
+      <w:r>
+        <w:rPr>
+          <w:rStyle w:val="HTMLTypewriter"/>
+          <w:rFonts w:ascii="Verdana" w:hAnsi="Verdana"/>
+          <w:b/>
+          <w:noProof/>
+          <w:sz w:val="17"/>
+          <w:szCs w:val="17"/>
+        </w:rPr>
+        <w:t>state</w:t>
+      </w:r>
+      <w:r>
+        <w:rPr>
+          <w:rStyle w:val="HTMLTypewriter"/>
+          <w:rFonts w:ascii="Verdana" w:hAnsi="Verdana"/>
+          <w:noProof/>
+          <w:sz w:val="17"/>
+          <w:szCs w:val="17"/>
+        </w:rPr>
+        <w:t>»</w:t>
+      </w:r>
+      <w:r>
+        <w:rPr>
+          <w:rStyle w:val="HTMLTypewriter"/>
+          <w:rFonts w:ascii="Verdana" w:hAnsi="Verdana"/>
+          <w:sz w:val="17"/>
+          <w:szCs w:val="17"/>
+        </w:rPr>
+        <w:fldChar w:fldCharType="end"/>
+      </w:r>
+      <w:r>
+        <w:rPr>
+          <w:rStyle w:val="HTMLTypewriter"/>
+          <w:rFonts w:ascii="Verdana" w:hAnsi="Verdana"/>
+          <w:sz w:val="17"/>
+          <w:szCs w:val="17"/>
+        </w:rPr>
+        <w:t xml:space="preserve">             </w:t>
+      </w:r>
+      <w:r>
+        <w:rPr>
+          <w:rStyle w:val="HTMLTypewriter"/>
+          <w:rFonts w:ascii="Verdana" w:hAnsi="Verdana"/>
+          <w:sz w:val="17"/>
+          <w:szCs w:val="17"/>
+        </w:rPr>
+        <w:t>Zip:</w:t>
+      </w:r>
+      <w:r>
+        <w:rPr>
+          <w:rStyle w:val="HTMLTypewriter"/>
+          <w:rFonts w:ascii="Verdana" w:hAnsi="Verdana"/>
+          <w:sz w:val="17"/>
+          <w:szCs w:val="17"/>
+        </w:rPr>
+        <w:t xml:space="preserve"> </w:t>
+      </w:r>
+      <w:r>
+        <w:rPr>
+          <w:rStyle w:val="HTMLTypewriter"/>
+          <w:rFonts w:ascii="Verdana" w:hAnsi="Verdana"/>
+          <w:sz w:val="17"/>
+          <w:szCs w:val="17"/>
+        </w:rPr>
+        <w:fldChar w:fldCharType="begin"/>
+      </w:r>
+      <w:r>
+        <w:rPr>
+          <w:rStyle w:val="HTMLTypewriter"/>
+          <w:rFonts w:ascii="Verdana" w:hAnsi="Verdana"/>
+          <w:sz w:val="17"/>
+          <w:szCs w:val="17"/>
+        </w:rPr>
+        <w:instrText xml:space="preserve"> MERGEFIELD  zip  \* MERGEFORMAT </w:instrText>
+      </w:r>
+      <w:r>
+        <w:rPr>
+          <w:rStyle w:val="HTMLTypewriter"/>
+          <w:rFonts w:ascii="Verdana" w:hAnsi="Verdana"/>
+          <w:sz w:val="17"/>
+          <w:szCs w:val="17"/>
+        </w:rPr>
+        <w:fldChar w:fldCharType="separate"/>
+      </w:r>
+      <w:r>
+        <w:rPr>
+          <w:rStyle w:val="HTMLTypewriter"/>
+          <w:rFonts w:ascii="Verdana" w:hAnsi="Verdana"/>
+          <w:noProof/>
+          <w:sz w:val="17"/>
+          <w:szCs w:val="17"/>
+        </w:rPr>
+        <w:t>«</w:t>
+      </w:r>
+      <w:r>
+        <w:rPr>
+          <w:rStyle w:val="HTMLTypewriter"/>
+          <w:rFonts w:ascii="Verdana" w:hAnsi="Verdana"/>
+          <w:b/>
+          <w:noProof/>
+          <w:sz w:val="17"/>
+          <w:szCs w:val="17"/>
+        </w:rPr>
+        <w:t>zip</w:t>
+      </w:r>
+      <w:r>
+        <w:rPr>
+          <w:rStyle w:val="HTMLTypewriter"/>
+          <w:rFonts w:ascii="Verdana" w:hAnsi="Verdana"/>
+          <w:noProof/>
+          <w:sz w:val="17"/>
+          <w:szCs w:val="17"/>
+        </w:rPr>
+        <w:t>»</w:t>
+      </w:r>
+      <w:r>
+        <w:rPr>
+          <w:rStyle w:val="HTMLTypewriter"/>
+          <w:rFonts w:ascii="Verdana" w:hAnsi="Verdana"/>
+          <w:sz w:val="17"/>
+          <w:szCs w:val="17"/>
+        </w:rPr>
+        <w:fldChar w:fldCharType="end"/>
+      </w:r>
+    </w:p>
+    <w:p>
+      <w:pPr>
+        <w:pStyle w:val="HTMLPreformatted"/>
+        <w:spacing w:after="120" w:line="480" w:lineRule="auto"/>
+        <w:rPr>
+          <w:rStyle w:val="HTMLTypewriter"/>
+          <w:rFonts w:ascii="Verdana" w:hAnsi="Verdana"/>
+          <w:sz w:val="17"/>
+          <w:szCs w:val="17"/>
+        </w:rPr>
+      </w:pPr>
+      <w:r>
+        <w:rPr>
+          <w:rStyle w:val="HTMLTypewriter"/>
+          <w:rFonts w:ascii="Verdana" w:hAnsi="Verdana"/>
+          <w:sz w:val="17"/>
+          <w:szCs w:val="17"/>
+        </w:rPr>
+        <w:t xml:space="preserve">Home Phone: </w:t>
+      </w:r>
+      <w:r>
+        <w:rPr>
+          <w:rStyle w:val="HTMLTypewriter"/>
+          <w:rFonts w:ascii="Verdana" w:hAnsi="Verdana"/>
+          <w:sz w:val="17"/>
+          <w:szCs w:val="17"/>
+        </w:rPr>
+        <w:fldChar w:fldCharType="begin"/>
+      </w:r>
+      <w:r>
+        <w:rPr>
+          <w:rStyle w:val="HTMLTypewriter"/>
+          <w:rFonts w:ascii="Verdana" w:hAnsi="Verdana"/>
+          <w:sz w:val="17"/>
+          <w:szCs w:val="17"/>
+        </w:rPr>
+        <w:instrText xml:space="preserve"> MERGEFIELD  home_phone  \* MERGEFORMAT </w:instrText>
+      </w:r>
+      <w:r>
+        <w:rPr>
+          <w:rStyle w:val="HTMLTypewriter"/>
+          <w:rFonts w:ascii="Verdana" w:hAnsi="Verdana"/>
+          <w:sz w:val="17"/>
+          <w:szCs w:val="17"/>
+        </w:rPr>
+        <w:fldChar w:fldCharType="separate"/>
+      </w:r>
+      <w:r>
+        <w:rPr>
+          <w:rStyle w:val="HTMLTypewriter"/>
+          <w:rFonts w:ascii="Verdana" w:hAnsi="Verdana"/>
+          <w:noProof/>
+          <w:sz w:val="17"/>
+          <w:szCs w:val="17"/>
+        </w:rPr>
+        <w:t>«</w:t>
+      </w:r>
+      <w:r>
+        <w:rPr>
+          <w:rStyle w:val="HTMLTypewriter"/>
+          <w:rFonts w:ascii="Verdana" w:hAnsi="Verdana"/>
+          <w:b/>
+          <w:noProof/>
+          <w:sz w:val="17"/>
+          <w:szCs w:val="17"/>
+        </w:rPr>
+        <w:t>home_phone</w:t>
+      </w:r>
+      <w:r>
+        <w:rPr>
+          <w:rStyle w:val="HTMLTypewriter"/>
+          <w:rFonts w:ascii="Verdana" w:hAnsi="Verdana"/>
+          <w:noProof/>
+          <w:sz w:val="17"/>
+          <w:szCs w:val="17"/>
+        </w:rPr>
+        <w:t>»</w:t>
+      </w:r>
+      <w:r>
+        <w:rPr>
+          <w:rStyle w:val="HTMLTypewriter"/>
+          <w:rFonts w:ascii="Verdana" w:hAnsi="Verdana"/>
+          <w:sz w:val="17"/>
+          <w:szCs w:val="17"/>
+        </w:rPr>
+        <w:fldChar w:fldCharType="end"/>
+      </w:r>
+      <w:r>
+        <w:rPr>
+          <w:rStyle w:val="HTMLTypewriter"/>
+          <w:rFonts w:ascii="Verdana" w:hAnsi="Verdana"/>
+          <w:sz w:val="17"/>
+          <w:szCs w:val="17"/>
+        </w:rPr>
+        <w:t xml:space="preserve">                  Cellular Phone:</w:t>
+      </w:r>
+      <w:r>
+        <w:rPr>
+          <w:rStyle w:val="HTMLTypewriter"/>
+          <w:rFonts w:ascii="Verdana" w:hAnsi="Verdana"/>
+          <w:sz w:val="17"/>
+          <w:szCs w:val="17"/>
+        </w:rPr>
+        <w:t xml:space="preserve"> </w:t>
+      </w:r>
+      <w:r>
+        <w:rPr>
+          <w:rStyle w:val="HTMLTypewriter"/>
+          <w:rFonts w:ascii="Verdana" w:hAnsi="Verdana"/>
+          <w:sz w:val="17"/>
+          <w:szCs w:val="17"/>
+        </w:rPr>
+        <w:fldChar w:fldCharType="begin"/>
+      </w:r>
+      <w:r>
+        <w:rPr>
+          <w:rStyle w:val="HTMLTypewriter"/>
+          <w:rFonts w:ascii="Verdana" w:hAnsi="Verdana"/>
+          <w:sz w:val="17"/>
+          <w:szCs w:val="17"/>
+        </w:rPr>
+        <w:instrText xml:space="preserve"> MERGEFIELD  cell_phone  \* MERGEFORMAT </w:instrText>
+      </w:r>
+      <w:r>
+        <w:rPr>
+          <w:rStyle w:val="HTMLTypewriter"/>
+          <w:rFonts w:ascii="Verdana" w:hAnsi="Verdana"/>
+          <w:sz w:val="17"/>
+          <w:szCs w:val="17"/>
+        </w:rPr>
+        <w:fldChar w:fldCharType="separate"/>
+      </w:r>
+      <w:r>
+        <w:rPr>
+          <w:rStyle w:val="HTMLTypewriter"/>
+          <w:rFonts w:ascii="Verdana" w:hAnsi="Verdana"/>
+          <w:noProof/>
+          <w:sz w:val="17"/>
+          <w:szCs w:val="17"/>
+        </w:rPr>
+        <w:t>«</w:t>
+      </w:r>
+      <w:r>
+        <w:rPr>
+          <w:rStyle w:val="HTMLTypewriter"/>
+          <w:rFonts w:ascii="Verdana" w:hAnsi="Verdana"/>
+          <w:b/>
+          <w:noProof/>
+          <w:sz w:val="17"/>
+          <w:szCs w:val="17"/>
+        </w:rPr>
+        <w:t>cell_phone</w:t>
+      </w:r>
+      <w:r>
+        <w:rPr>
+          <w:rStyle w:val="HTMLTypewriter"/>
+          <w:rFonts w:ascii="Verdana" w:hAnsi="Verdana"/>
+          <w:noProof/>
+          <w:sz w:val="17"/>
+          <w:szCs w:val="17"/>
+        </w:rPr>
+        <w:t>»</w:t>
+      </w:r>
+      <w:r>
+        <w:rPr>
+          <w:rStyle w:val="HTMLTypewriter"/>
+          <w:rFonts w:ascii="Verdana" w:hAnsi="Verdana"/>
+          <w:sz w:val="17"/>
+          <w:szCs w:val="17"/>
+        </w:rPr>
+        <w:fldChar w:fldCharType="end"/>
+      </w:r>
+    </w:p>
+    <w:p>
+      <w:pPr>
+        <w:pStyle w:val="HTMLPreformatted"/>
+        <w:spacing w:after="120" w:line="480" w:lineRule="auto"/>
+        <w:rPr>
+          <w:rStyle w:val="HTMLTypewriter"/>
+          <w:rFonts w:ascii="Verdana" w:hAnsi="Verdana"/>
+          <w:sz w:val="17"/>
+          <w:szCs w:val="17"/>
+        </w:rPr>
+      </w:pPr>
+      <w:r>
+        <w:rPr>
+          <w:rStyle w:val="HTMLTypewriter"/>
+          <w:rFonts w:ascii="Verdana" w:hAnsi="Verdana"/>
+          <w:sz w:val="17"/>
+          <w:szCs w:val="17"/>
+        </w:rPr>
+        <w:t>Business Phone:</w:t>
+      </w:r>
+      <w:r>
+        <w:rPr>
+          <w:rStyle w:val="HTMLTypewriter"/>
+          <w:rFonts w:ascii="Verdana" w:hAnsi="Verdana"/>
+          <w:sz w:val="17"/>
+          <w:szCs w:val="17"/>
+        </w:rPr>
+        <w:t xml:space="preserve"> </w:t>
+      </w:r>
+      <w:r>
+        <w:rPr>
+          <w:rStyle w:val="HTMLTypewriter"/>
+          <w:rFonts w:ascii="Verdana" w:hAnsi="Verdana"/>
+          <w:sz w:val="17"/>
+          <w:szCs w:val="17"/>
+        </w:rPr>
+        <w:fldChar w:fldCharType="begin"/>
+      </w:r>
+      <w:r>
+        <w:rPr>
+          <w:rStyle w:val="HTMLTypewriter"/>
+          <w:rFonts w:ascii="Verdana" w:hAnsi="Verdana"/>
+          <w:sz w:val="17"/>
+          <w:szCs w:val="17"/>
+        </w:rPr>
+        <w:instrText xml:space="preserve"> MERGEFIELD  business_phone  \* MERGEFORMAT </w:instrText>
+      </w:r>
+      <w:r>
+        <w:rPr>
+          <w:rStyle w:val="HTMLTypewriter"/>
+          <w:rFonts w:ascii="Verdana" w:hAnsi="Verdana"/>
+          <w:sz w:val="17"/>
+          <w:szCs w:val="17"/>
+        </w:rPr>
+        <w:fldChar w:fldCharType="separate"/>
+      </w:r>
+      <w:r>
+        <w:rPr>
+          <w:rStyle w:val="HTMLTypewriter"/>
+          <w:rFonts w:ascii="Verdana" w:hAnsi="Verdana"/>
+          <w:noProof/>
+          <w:sz w:val="17"/>
+          <w:szCs w:val="17"/>
+        </w:rPr>
+        <w:t>«</w:t>
+      </w:r>
+      <w:r>
+        <w:rPr>
+          <w:rStyle w:val="HTMLTypewriter"/>
+          <w:rFonts w:ascii="Verdana" w:hAnsi="Verdana"/>
+          <w:b/>
+          <w:noProof/>
+          <w:sz w:val="17"/>
+          <w:szCs w:val="17"/>
+        </w:rPr>
+        <w:t>business_phone</w:t>
+      </w:r>
+      <w:r>
+        <w:rPr>
+          <w:rStyle w:val="HTMLTypewriter"/>
+          <w:rFonts w:ascii="Verdana" w:hAnsi="Verdana"/>
+          <w:noProof/>
+          <w:sz w:val="17"/>
+          <w:szCs w:val="17"/>
+        </w:rPr>
+        <w:t>»</w:t>
+      </w:r>
+      <w:r>
+        <w:rPr>
+          <w:rStyle w:val="HTMLTypewriter"/>
+          <w:rFonts w:ascii="Verdana" w:hAnsi="Verdana"/>
+          <w:sz w:val="17"/>
+          <w:szCs w:val="17"/>
+        </w:rPr>
+        <w:fldChar w:fldCharType="end"/>
+      </w:r>
+      <w:r>
+        <w:rPr>
+          <w:rStyle w:val="HTMLTypewriter"/>
+          <w:rFonts w:ascii="Verdana" w:hAnsi="Verdana"/>
+          <w:sz w:val="17"/>
+          <w:szCs w:val="17"/>
+        </w:rPr>
+        <w:t xml:space="preserve">          </w:t>
+      </w:r>
+      <w:r>
+        <w:rPr>
+          <w:rStyle w:val="HTMLTypewriter"/>
+          <w:rFonts w:ascii="Verdana" w:hAnsi="Verdana"/>
+          <w:sz w:val="17"/>
+          <w:szCs w:val="17"/>
+        </w:rPr>
+        <w:t>E-Mail Address:</w:t>
+      </w:r>
+      <w:r>
+        <w:rPr>
+          <w:rStyle w:val="HTMLTypewriter"/>
+          <w:rFonts w:ascii="Verdana" w:hAnsi="Verdana"/>
+          <w:sz w:val="17"/>
+          <w:szCs w:val="17"/>
+        </w:rPr>
+        <w:t xml:space="preserve"> </w:t>
+      </w:r>
+      <w:r>
+        <w:rPr>
+          <w:rStyle w:val="HTMLTypewriter"/>
+          <w:rFonts w:ascii="Verdana" w:hAnsi="Verdana"/>
+          <w:sz w:val="17"/>
+          <w:szCs w:val="17"/>
+        </w:rPr>
+        <w:fldChar w:fldCharType="begin"/>
+      </w:r>
+      <w:r>
+        <w:rPr>
+          <w:rStyle w:val="HTMLTypewriter"/>
+          <w:rFonts w:ascii="Verdana" w:hAnsi="Verdana"/>
+          <w:sz w:val="17"/>
+          <w:szCs w:val="17"/>
+        </w:rPr>
+        <w:instrText xml:space="preserve"> MERGEFIELD  email_address  \* MERGEFORMAT </w:instrText>
+      </w:r>
+      <w:r>
+        <w:rPr>
+          <w:rStyle w:val="HTMLTypewriter"/>
+          <w:rFonts w:ascii="Verdana" w:hAnsi="Verdana"/>
+          <w:sz w:val="17"/>
+          <w:szCs w:val="17"/>
+        </w:rPr>
+        <w:fldChar w:fldCharType="separate"/>
+      </w:r>
+      <w:r>
+        <w:rPr>
+          <w:rStyle w:val="HTMLTypewriter"/>
+          <w:rFonts w:ascii="Verdana" w:hAnsi="Verdana"/>
+          <w:noProof/>
+          <w:sz w:val="17"/>
+          <w:szCs w:val="17"/>
+        </w:rPr>
+        <w:t>«</w:t>
+      </w:r>
+      <w:r>
+        <w:rPr>
+          <w:rStyle w:val="HTMLTypewriter"/>
+          <w:rFonts w:ascii="Verdana" w:hAnsi="Verdana"/>
+          <w:b/>
+          <w:noProof/>
+          <w:sz w:val="17"/>
+          <w:szCs w:val="17"/>
+        </w:rPr>
+        <w:t>email_address</w:t>
+      </w:r>
+      <w:r>
+        <w:rPr>
+          <w:rStyle w:val="HTMLTypewriter"/>
+          <w:rFonts w:ascii="Verdana" w:hAnsi="Verdana"/>
+          <w:noProof/>
+          <w:sz w:val="17"/>
+          <w:szCs w:val="17"/>
+        </w:rPr>
+        <w:t>»</w:t>
+      </w:r>
+      <w:r>
+        <w:rPr>
+          <w:rStyle w:val="HTMLTypewriter"/>
+          <w:rFonts w:ascii="Verdana" w:hAnsi="Verdana"/>
+          <w:sz w:val="17"/>
+          <w:szCs w:val="17"/>
+        </w:rPr>
+        <w:fldChar w:fldCharType="end"/>
+      </w:r>
+    </w:p>
+    <w:p>
+      <w:pPr>
+        <w:pStyle w:val="HTMLPreformatted"/>
+        <w:spacing w:after="120" w:line="480" w:lineRule="auto"/>
+        <w:rPr>
+          <w:rStyle w:val="HTMLTypewriter"/>
+          <w:rFonts w:ascii="Verdana" w:hAnsi="Verdana"/>
+          <w:sz w:val="17"/>
+          <w:szCs w:val="17"/>
+        </w:rPr>
+      </w:pPr>
+      <w:r>
+        <w:rPr>
+          <w:rStyle w:val="HTMLTypewriter"/>
+          <w:rFonts w:ascii="Verdana" w:hAnsi="Verdana"/>
+          <w:sz w:val="17"/>
+          <w:szCs w:val="17"/>
+        </w:rPr>
+        <w:t xml:space="preserve">Where did you hear about </w:t>
+      </w:r>
+      <w:r>
+        <w:rPr>
+          <w:rStyle w:val="HTMLTypewriter"/>
+          <w:rFonts w:ascii="Verdana" w:hAnsi="Verdana"/>
+          <w:sz w:val="17"/>
+          <w:szCs w:val="17"/>
+        </w:rPr>
+        <w:t>us?</w:t>
+      </w:r>
+      <w:r>
+        <w:rPr>
+          <w:rStyle w:val="HTMLTypewriter"/>
+          <w:rFonts w:ascii="Verdana" w:hAnsi="Verdana"/>
+          <w:sz w:val="17"/>
+          <w:szCs w:val="17"/>
+        </w:rPr>
+        <w:t xml:space="preserve"> </w:t>
+      </w:r>
+      <w:r>
+        <w:rPr>
+          <w:rStyle w:val="HTMLTypewriter"/>
+          <w:rFonts w:ascii="Verdana" w:hAnsi="Verdana"/>
+          <w:sz w:val="17"/>
+          <w:szCs w:val="17"/>
+        </w:rPr>
+        <w:fldChar w:fldCharType="begin"/>
+      </w:r>
+      <w:r>
+        <w:rPr>
+          <w:rStyle w:val="HTMLTypewriter"/>
+          <w:rFonts w:ascii="Verdana" w:hAnsi="Verdana"/>
+          <w:sz w:val="17"/>
+          <w:szCs w:val="17"/>
+        </w:rPr>
+        <w:instrText xml:space="preserve"> MERGEFIELD  reference  \* MERGEFORMAT </w:instrText>
+      </w:r>
+      <w:r>
+        <w:rPr>
+          <w:rStyle w:val="HTMLTypewriter"/>
+          <w:rFonts w:ascii="Verdana" w:hAnsi="Verdana"/>
+          <w:sz w:val="17"/>
+          <w:szCs w:val="17"/>
+        </w:rPr>
+        <w:fldChar w:fldCharType="separate"/>
+      </w:r>
+      <w:r>
+        <w:rPr>
+          <w:rStyle w:val="HTMLTypewriter"/>
+          <w:rFonts w:ascii="Verdana" w:hAnsi="Verdana"/>
+          <w:noProof/>
+          <w:sz w:val="17"/>
+          <w:szCs w:val="17"/>
+        </w:rPr>
+        <w:t>«</w:t>
+      </w:r>
+      <w:r>
+        <w:rPr>
+          <w:rStyle w:val="HTMLTypewriter"/>
+          <w:rFonts w:ascii="Verdana" w:hAnsi="Verdana"/>
+          <w:b/>
+          <w:noProof/>
+          <w:sz w:val="17"/>
+          <w:szCs w:val="17"/>
+        </w:rPr>
+        <w:t>reference</w:t>
+      </w:r>
+      <w:r>
+        <w:rPr>
+          <w:rStyle w:val="HTMLTypewriter"/>
+          <w:rFonts w:ascii="Verdana" w:hAnsi="Verdana"/>
+          <w:noProof/>
+          <w:sz w:val="17"/>
+          <w:szCs w:val="17"/>
+        </w:rPr>
+        <w:t>»</w:t>
+      </w:r>
+      <w:r>
+        <w:rPr>
+          <w:rStyle w:val="HTMLTypewriter"/>
+          <w:rFonts w:ascii="Verdana" w:hAnsi="Verdana"/>
+          <w:sz w:val="17"/>
+          <w:szCs w:val="17"/>
+        </w:rPr>
+        <w:fldChar w:fldCharType="end"/>
+      </w:r>
+    </w:p>
+    <w:p>
+      <w:pPr>
+        <w:pStyle w:val="HTMLPreformatted"/>
+        <w:rPr>
+          <w:rStyle w:val="HTMLTypewriter"/>
+          <w:rFonts w:ascii="Verdana" w:hAnsi="Verdana"/>
+          <w:sz w:val="17"/>
+          <w:szCs w:val="17"/>
+        </w:rPr>
+      </w:pPr>
+      <w:r>
+        <w:rPr>
+          <w:rStyle w:val="HTMLTypewriter"/>
+          <w:rFonts w:ascii="Verdana" w:hAnsi="Verdana"/>
+          <w:sz w:val="17"/>
+          <w:szCs w:val="17"/>
+        </w:rPr>
+        <w:t xml:space="preserve">Please list </w:t>
+      </w:r>
+      <w:r>
+        <w:rPr>
+          <w:rStyle w:val="HTMLTypewriter"/>
+          <w:rFonts w:ascii="Verdana" w:hAnsi="Verdana"/>
+          <w:sz w:val="17"/>
+          <w:szCs w:val="17"/>
+        </w:rPr>
+        <w:t>emergency contacts and authorized guardians:</w:t>
+      </w:r>
+      <w:r>
+        <w:rPr>
+          <w:rStyle w:val="HTMLTypewriter"/>
+          <w:rFonts w:ascii="Verdana" w:hAnsi="Verdana"/>
+          <w:sz w:val="17"/>
+          <w:szCs w:val="17"/>
+        </w:rPr>
+        <w:t xml:space="preserve"> </w:t>
+      </w:r>
+    </w:p>
+    <w:p>
+      <w:pPr>
+        <w:pStyle w:val="HTMLPreformatted"/>
         <w:rPr>
           <w:rStyle w:val="HTMLTypewriter"/>
           <w:rFonts w:ascii="Verdana" w:hAnsi="Verdana"/>
           <w:sz w:val="19"/>
           <w:szCs w:val="19"/>
         </w:rPr>
-        <w:fldChar w:fldCharType="begin"/>
-      </w:r>
+      </w:pPr>
       <w:r>
         <w:rPr>
           <w:rStyle w:val="HTMLTypewriter"/>
@@ -1716,7 +1990,7 @@
           <w:sz w:val="19"/>
           <w:szCs w:val="19"/>
         </w:rPr>
-        <w:instrText xml:space="preserve"> MERGEFIELD  emergency_contacts  \* MERGEFORMAT </w:instrText>
+        <w:fldChar w:fldCharType="begin"/>
       </w:r>
       <w:r>
         <w:rPr>
@@ -1725,129 +1999,55 @@
           <w:sz w:val="19"/>
           <w:szCs w:val="19"/>
         </w:rPr>
-        <w:fldChar w:fldCharType="separate"/>
-      </w:r>
-      <w:r>
-        <w:rPr>
-          <w:rStyle w:val="HTMLTypewriter"/>
-          <w:rFonts w:ascii="Verdana" w:hAnsi="Verdana"/>
-          <w:noProof/>
+        <w:instrText xml:space="preserve"> MERGEFIELD  emergency_contacts  \* MERGEFORMAT </w:instrText>
+      </w:r>
+      <w:r>
+        <w:rPr>
+          <w:rStyle w:val="HTMLTypewriter"/>
+          <w:rFonts w:ascii="Verdana" w:hAnsi="Verdana"/>
           <w:sz w:val="19"/>
           <w:szCs w:val="19"/>
         </w:rPr>
-        <w:t>«emergency_contacts»</w:t>
-      </w:r>
-      <w:r>
-        <w:rPr>
-          <w:rStyle w:val="HTMLTypewriter"/>
-          <w:rFonts w:ascii="Verdana" w:hAnsi="Verdana"/>
+        <w:fldChar w:fldCharType="separate"/>
+      </w:r>
+      <w:r>
+        <w:rPr>
+          <w:rStyle w:val="HTMLTypewriter"/>
+          <w:rFonts w:ascii="Verdana" w:hAnsi="Verdana"/>
+          <w:noProof/>
           <w:sz w:val="19"/>
           <w:szCs w:val="19"/>
         </w:rPr>
-        <w:fldChar w:fldCharType="end"/>
-      </w:r>
-    </w:p>
-    <w:p>
-      <w:pPr>
-        <w:pStyle w:val="HTMLPreformatted"/>
-        <w:rPr>
-          <w:rStyle w:val="HTMLTypewriter"/>
-          <w:rFonts w:ascii="Verdana" w:hAnsi="Verdana"/>
+        <w:t>«</w:t>
+      </w:r>
+      <w:r>
+        <w:rPr>
+          <w:rStyle w:val="HTMLTypewriter"/>
+          <w:rFonts w:ascii="Verdana" w:hAnsi="Verdana"/>
+          <w:b/>
+          <w:noProof/>
+          <w:sz w:val="17"/>
+          <w:szCs w:val="17"/>
+        </w:rPr>
+        <w:t>emergency_contacts</w:t>
+      </w:r>
+      <w:r>
+        <w:rPr>
+          <w:rStyle w:val="HTMLTypewriter"/>
+          <w:rFonts w:ascii="Verdana" w:hAnsi="Verdana"/>
+          <w:noProof/>
           <w:sz w:val="19"/>
           <w:szCs w:val="19"/>
         </w:rPr>
-      </w:pPr>
-    </w:p>
-    <w:p>
-      <w:pPr>
-        <w:pStyle w:val="HTMLPreformatted"/>
+        <w:t>»</w:t>
+      </w:r>
+      <w:r>
         <w:rPr>
           <w:rStyle w:val="HTMLTypewriter"/>
           <w:rFonts w:ascii="Verdana" w:hAnsi="Verdana"/>
           <w:sz w:val="19"/>
           <w:szCs w:val="19"/>
         </w:rPr>
-      </w:pPr>
-      <w:r>
-        <w:rPr>
-          <w:rStyle w:val="HTMLTypewriter"/>
-          <w:rFonts w:ascii="Verdana" w:hAnsi="Verdana"/>
-          <w:sz w:val="17"/>
-          <w:szCs w:val="17"/>
-        </w:rPr>
-        <w:t xml:space="preserve">Would </w:t>
-      </w:r>
-      <w:r>
-        <w:rPr>
-          <w:rStyle w:val="HTMLTypewriter"/>
-          <w:rFonts w:ascii="Verdana" w:hAnsi="Verdana"/>
-          <w:sz w:val="17"/>
-          <w:szCs w:val="17"/>
-        </w:rPr>
-        <w:t>you be</w:t>
-      </w:r>
-      <w:r>
-        <w:rPr>
-          <w:rStyle w:val="HTMLTypewriter"/>
-          <w:rFonts w:ascii="Verdana" w:hAnsi="Verdana"/>
-          <w:sz w:val="17"/>
-          <w:szCs w:val="17"/>
-        </w:rPr>
-        <w:t xml:space="preserve"> interested in purchasing a membership</w:t>
-      </w:r>
-      <w:r>
-        <w:rPr>
-          <w:rStyle w:val="HTMLTypewriter"/>
-          <w:rFonts w:ascii="Verdana" w:hAnsi="Verdana"/>
-          <w:sz w:val="17"/>
-          <w:szCs w:val="17"/>
-        </w:rPr>
-        <w:t xml:space="preserve">? </w:t>
-      </w:r>
-      <w:r>
-        <w:rPr>
-          <w:rStyle w:val="HTMLTypewriter"/>
-          <w:rFonts w:ascii="Verdana" w:hAnsi="Verdana"/>
-          <w:sz w:val="17"/>
-          <w:szCs w:val="17"/>
-        </w:rPr>
-        <w:fldChar w:fldCharType="begin"/>
-      </w:r>
-      <w:r>
-        <w:rPr>
-          <w:rStyle w:val="HTMLTypewriter"/>
-          <w:rFonts w:ascii="Verdana" w:hAnsi="Verdana"/>
-          <w:sz w:val="17"/>
-          <w:szCs w:val="17"/>
-        </w:rPr>
-        <w:instrText xml:space="preserve"> MERGEFIELD  membership  \* MERGEFORMAT </w:instrText>
-      </w:r>
-      <w:r>
-        <w:rPr>
-          <w:rStyle w:val="HTMLTypewriter"/>
-          <w:rFonts w:ascii="Verdana" w:hAnsi="Verdana"/>
-          <w:sz w:val="17"/>
-          <w:szCs w:val="17"/>
-        </w:rPr>
-        <w:fldChar w:fldCharType="separate"/>
-      </w:r>
-      <w:r>
-        <w:rPr>
-          <w:rStyle w:val="HTMLTypewriter"/>
-          <w:rFonts w:ascii="Verdana" w:hAnsi="Verdana"/>
-          <w:noProof/>
-          <w:sz w:val="17"/>
-          <w:szCs w:val="17"/>
-        </w:rPr>
-        <w:t>«membership»</w:t>
-      </w:r>
-      <w:r>
-        <w:rPr>
-          <w:rStyle w:val="HTMLTypewriter"/>
-          <w:rFonts w:ascii="Verdana" w:hAnsi="Verdana"/>
-          <w:sz w:val="17"/>
-          <w:szCs w:val="17"/>
-        </w:rPr>
         <w:fldChar w:fldCharType="end"/>
       </w:r>
     </w:p>
@@ -1868,118 +2068,264 @@
         <w:rPr>
           <w:rStyle w:val="HTMLTypewriter"/>
           <w:rFonts w:ascii="Verdana" w:hAnsi="Verdana"/>
-          <w:sz w:val="17"/>
-          <w:szCs w:val="17"/>
-        </w:rPr>
-      </w:pPr>
-      <w:r>
-        <w:rPr>
-          <w:rStyle w:val="HTMLTypewriter"/>
-          <w:rFonts w:ascii="Verdana" w:hAnsi="Verdana"/>
-          <w:sz w:val="17"/>
-          <w:szCs w:val="17"/>
-        </w:rPr>
-        <w:t>Are you providing keys for pic</w:t>
-      </w:r>
-      <w:r>
-        <w:rPr>
-          <w:rStyle w:val="HTMLTypewriter"/>
-          <w:rFonts w:ascii="Verdana" w:hAnsi="Verdana"/>
-          <w:sz w:val="17"/>
-          <w:szCs w:val="17"/>
-        </w:rPr>
-        <w:t xml:space="preserve">k-up and/or delivery? </w:t>
-      </w:r>
-      <w:r>
-        <w:rPr>
-          <w:rStyle w:val="HTMLTypewriter"/>
-          <w:rFonts w:ascii="Verdana" w:hAnsi="Verdana"/>
-          <w:sz w:val="17"/>
-          <w:szCs w:val="17"/>
-        </w:rPr>
-        <w:fldChar w:fldCharType="begin"/>
-      </w:r>
-      <w:r>
-        <w:rPr>
-          <w:rStyle w:val="HTMLTypewriter"/>
-          <w:rFonts w:ascii="Verdana" w:hAnsi="Verdana"/>
-          <w:sz w:val="17"/>
-          <w:szCs w:val="17"/>
-        </w:rPr>
-        <w:instrText xml:space="preserve"> MERGEFIELD  keys  \* MERGEFORMAT </w:instrText>
-      </w:r>
-      <w:r>
-        <w:rPr>
-          <w:rStyle w:val="HTMLTypewriter"/>
-          <w:rFonts w:ascii="Verdana" w:hAnsi="Verdana"/>
-          <w:sz w:val="17"/>
-          <w:szCs w:val="17"/>
-        </w:rPr>
-        <w:fldChar w:fldCharType="separate"/>
-      </w:r>
-      <w:r>
-        <w:rPr>
-          <w:rStyle w:val="HTMLTypewriter"/>
-          <w:rFonts w:ascii="Verdana" w:hAnsi="Verdana"/>
-          <w:noProof/>
-          <w:sz w:val="17"/>
-          <w:szCs w:val="17"/>
-        </w:rPr>
-        <w:t>«keys»</w:t>
-      </w:r>
-      <w:r>
-        <w:rPr>
-          <w:rStyle w:val="HTMLTypewriter"/>
-          <w:rFonts w:ascii="Verdana" w:hAnsi="Verdana"/>
-          <w:sz w:val="17"/>
-          <w:szCs w:val="17"/>
-        </w:rPr>
-        <w:fldChar w:fldCharType="end"/>
-      </w:r>
-    </w:p>
-    <w:p>
-      <w:pPr>
-        <w:pStyle w:val="HTMLPreformatted"/>
-        <w:rPr>
-          <w:rStyle w:val="HTMLTypewriter"/>
-          <w:rFonts w:ascii="Verdana" w:hAnsi="Verdana"/>
-          <w:sz w:val="17"/>
-          <w:szCs w:val="17"/>
-        </w:rPr>
-      </w:pPr>
-    </w:p>
-    <w:p>
-      <w:pPr>
-        <w:pStyle w:val="HTMLPreformatted"/>
-        <w:rPr>
-          <w:rStyle w:val="HTMLTypewriter"/>
-          <w:rFonts w:ascii="Verdana" w:hAnsi="Verdana"/>
-          <w:i/>
-          <w:sz w:val="17"/>
-          <w:szCs w:val="17"/>
-        </w:rPr>
-      </w:pPr>
-      <w:r>
-        <w:rPr>
-          <w:rStyle w:val="HTMLTypewriter"/>
-          <w:rFonts w:ascii="Verdana" w:hAnsi="Verdana"/>
-          <w:i/>
-          <w:sz w:val="17"/>
-          <w:szCs w:val="17"/>
-        </w:rPr>
-        <w:t>Pet Information</w:t>
-      </w:r>
-    </w:p>
-    <w:p>
-      <w:pPr>
-        <w:pStyle w:val="HTMLPreformatted"/>
-        <w:rPr>
-          <w:rStyle w:val="HTMLTypewriter"/>
-          <w:rFonts w:ascii="Verdana" w:hAnsi="Verdana"/>
           <w:sz w:val="19"/>
           <w:szCs w:val="19"/>
         </w:rPr>
       </w:pPr>
+      <w:r>
+        <w:rPr>
+          <w:rStyle w:val="HTMLTypewriter"/>
+          <w:rFonts w:ascii="Verdana" w:hAnsi="Verdana"/>
+          <w:sz w:val="17"/>
+          <w:szCs w:val="17"/>
+        </w:rPr>
+        <w:t xml:space="preserve">Would </w:t>
+      </w:r>
+      <w:r>
+        <w:rPr>
+          <w:rStyle w:val="HTMLTypewriter"/>
+          <w:rFonts w:ascii="Verdana" w:hAnsi="Verdana"/>
+          <w:sz w:val="17"/>
+          <w:szCs w:val="17"/>
+        </w:rPr>
+        <w:t>you be</w:t>
+      </w:r>
+      <w:r>
+        <w:rPr>
+          <w:rStyle w:val="HTMLTypewriter"/>
+          <w:rFonts w:ascii="Verdana" w:hAnsi="Verdana"/>
+          <w:sz w:val="17"/>
+          <w:szCs w:val="17"/>
+        </w:rPr>
+        <w:t xml:space="preserve"> interested in purchasing a membership</w:t>
+      </w:r>
+      <w:r>
+        <w:rPr>
+          <w:rStyle w:val="HTMLTypewriter"/>
+          <w:rFonts w:ascii="Verdana" w:hAnsi="Verdana"/>
+          <w:sz w:val="17"/>
+          <w:szCs w:val="17"/>
+        </w:rPr>
+        <w:t xml:space="preserve">? </w:t>
+      </w:r>
+      <w:r>
+        <w:rPr>
+          <w:rStyle w:val="HTMLTypewriter"/>
+          <w:rFonts w:ascii="Verdana" w:hAnsi="Verdana"/>
+          <w:sz w:val="17"/>
+          <w:szCs w:val="17"/>
+        </w:rPr>
+        <w:fldChar w:fldCharType="begin"/>
+      </w:r>
+      <w:r>
+        <w:rPr>
+          <w:rStyle w:val="HTMLTypewriter"/>
+          <w:rFonts w:ascii="Verdana" w:hAnsi="Verdana"/>
+          <w:sz w:val="17"/>
+          <w:szCs w:val="17"/>
+        </w:rPr>
+        <w:instrText xml:space="preserve"> MERGEFIELD  membership  \* MERGEFORMAT </w:instrText>
+      </w:r>
+      <w:r>
+        <w:rPr>
+          <w:rStyle w:val="HTMLTypewriter"/>
+          <w:rFonts w:ascii="Verdana" w:hAnsi="Verdana"/>
+          <w:sz w:val="17"/>
+          <w:szCs w:val="17"/>
+        </w:rPr>
+        <w:fldChar w:fldCharType="separate"/>
+      </w:r>
+      <w:r>
+        <w:rPr>
+          <w:rStyle w:val="HTMLTypewriter"/>
+          <w:rFonts w:ascii="Verdana" w:hAnsi="Verdana"/>
+          <w:noProof/>
+          <w:sz w:val="17"/>
+          <w:szCs w:val="17"/>
+        </w:rPr>
+        <w:t>«</w:t>
+      </w:r>
+      <w:r>
+        <w:rPr>
+          <w:rStyle w:val="HTMLTypewriter"/>
+          <w:rFonts w:ascii="Verdana" w:hAnsi="Verdana"/>
+          <w:b/>
+          <w:noProof/>
+          <w:sz w:val="17"/>
+          <w:szCs w:val="17"/>
+        </w:rPr>
+        <w:t>membership</w:t>
+      </w:r>
+      <w:r>
+        <w:rPr>
+          <w:rStyle w:val="HTMLTypewriter"/>
+          <w:rFonts w:ascii="Verdana" w:hAnsi="Verdana"/>
+          <w:noProof/>
+          <w:sz w:val="17"/>
+          <w:szCs w:val="17"/>
+        </w:rPr>
+        <w:t>»</w:t>
+      </w:r>
+      <w:r>
+        <w:rPr>
+          <w:rStyle w:val="HTMLTypewriter"/>
+          <w:rFonts w:ascii="Verdana" w:hAnsi="Verdana"/>
+          <w:sz w:val="17"/>
+          <w:szCs w:val="17"/>
+        </w:rPr>
+        <w:fldChar w:fldCharType="end"/>
+      </w:r>
+    </w:p>
+    <w:p>
+      <w:pPr>
+        <w:pStyle w:val="HTMLPreformatted"/>
+        <w:rPr>
+          <w:rStyle w:val="HTMLTypewriter"/>
+          <w:rFonts w:ascii="Verdana" w:hAnsi="Verdana"/>
+          <w:sz w:val="19"/>
+          <w:szCs w:val="19"/>
+        </w:rPr>
+      </w:pPr>
+    </w:p>
+    <w:p>
+      <w:pPr>
+        <w:pStyle w:val="HTMLPreformatted"/>
+        <w:rPr>
+          <w:rStyle w:val="HTMLTypewriter"/>
+          <w:rFonts w:ascii="Verdana" w:hAnsi="Verdana"/>
+          <w:sz w:val="17"/>
+          <w:szCs w:val="17"/>
+        </w:rPr>
+      </w:pPr>
+      <w:r>
+        <w:rPr>
+          <w:rStyle w:val="HTMLTypewriter"/>
+          <w:rFonts w:ascii="Verdana" w:hAnsi="Verdana"/>
+          <w:sz w:val="17"/>
+          <w:szCs w:val="17"/>
+        </w:rPr>
+        <w:t>Are you providing keys for pic</w:t>
+      </w:r>
+      <w:r>
+        <w:rPr>
+          <w:rStyle w:val="HTMLTypewriter"/>
+          <w:rFonts w:ascii="Verdana" w:hAnsi="Verdana"/>
+          <w:sz w:val="17"/>
+          <w:szCs w:val="17"/>
+        </w:rPr>
+        <w:t xml:space="preserve">k-up and/or delivery? </w:t>
+      </w:r>
+      <w:r>
+        <w:rPr>
+          <w:rStyle w:val="HTMLTypewriter"/>
+          <w:rFonts w:ascii="Verdana" w:hAnsi="Verdana"/>
+          <w:sz w:val="17"/>
+          <w:szCs w:val="17"/>
+        </w:rPr>
+        <w:fldChar w:fldCharType="begin"/>
+      </w:r>
+      <w:r>
+        <w:rPr>
+          <w:rStyle w:val="HTMLTypewriter"/>
+          <w:rFonts w:ascii="Verdana" w:hAnsi="Verdana"/>
+          <w:sz w:val="17"/>
+          <w:szCs w:val="17"/>
+        </w:rPr>
+        <w:instrText xml:space="preserve"> MERGEFIELD  keys  \* MERGEFORMAT </w:instrText>
+      </w:r>
+      <w:r>
+        <w:rPr>
+          <w:rStyle w:val="HTMLTypewriter"/>
+          <w:rFonts w:ascii="Verdana" w:hAnsi="Verdana"/>
+          <w:sz w:val="17"/>
+          <w:szCs w:val="17"/>
+        </w:rPr>
+        <w:fldChar w:fldCharType="separate"/>
+      </w:r>
+      <w:r>
+        <w:rPr>
+          <w:rStyle w:val="HTMLTypewriter"/>
+          <w:rFonts w:ascii="Verdana" w:hAnsi="Verdana"/>
+          <w:noProof/>
+          <w:sz w:val="17"/>
+          <w:szCs w:val="17"/>
+        </w:rPr>
+        <w:t>«</w:t>
+      </w:r>
+      <w:r>
+        <w:rPr>
+          <w:rStyle w:val="HTMLTypewriter"/>
+          <w:rFonts w:ascii="Verdana" w:hAnsi="Verdana"/>
+          <w:b/>
+          <w:noProof/>
+          <w:sz w:val="17"/>
+          <w:szCs w:val="17"/>
+        </w:rPr>
+        <w:t>keys</w:t>
+      </w:r>
+      <w:r>
+        <w:rPr>
+          <w:rStyle w:val="HTMLTypewriter"/>
+          <w:rFonts w:ascii="Verdana" w:hAnsi="Verdana"/>
+          <w:noProof/>
+          <w:sz w:val="17"/>
+          <w:szCs w:val="17"/>
+        </w:rPr>
+        <w:t>»</w:t>
+      </w:r>
+      <w:r>
+        <w:rPr>
+          <w:rStyle w:val="HTMLTypewriter"/>
+          <w:rFonts w:ascii="Verdana" w:hAnsi="Verdana"/>
+          <w:sz w:val="17"/>
+          <w:szCs w:val="17"/>
+        </w:rPr>
+        <w:fldChar w:fldCharType="end"/>
+      </w:r>
+    </w:p>
+    <w:p>
+      <w:pPr>
+        <w:pStyle w:val="HTMLPreformatted"/>
+        <w:rPr>
+          <w:rStyle w:val="HTMLTypewriter"/>
+          <w:rFonts w:ascii="Verdana" w:hAnsi="Verdana"/>
+          <w:sz w:val="17"/>
+          <w:szCs w:val="17"/>
+        </w:rPr>
+      </w:pPr>
+    </w:p>
+    <w:p>
+      <w:pPr>
+        <w:pStyle w:val="HTMLPreformatted"/>
+        <w:rPr>
+          <w:rStyle w:val="HTMLTypewriter"/>
+          <w:rFonts w:ascii="Verdana" w:hAnsi="Verdana"/>
+          <w:i/>
+          <w:sz w:val="17"/>
+          <w:szCs w:val="17"/>
+        </w:rPr>
+      </w:pPr>
+      <w:r>
+        <w:rPr>
+          <w:rStyle w:val="HTMLTypewriter"/>
+          <w:rFonts w:ascii="Verdana" w:hAnsi="Verdana"/>
+          <w:i/>
+          <w:sz w:val="17"/>
+          <w:szCs w:val="17"/>
+        </w:rPr>
+        <w:t>Pet Information</w:t>
+      </w:r>
+    </w:p>
+    <w:p>
+      <w:pPr>
+        <w:pStyle w:val="HTMLPreformatted"/>
+        <w:rPr>
+          <w:rStyle w:val="HTMLTypewriter"/>
+          <w:rFonts w:ascii="Verdana" w:hAnsi="Verdana"/>
+          <w:sz w:val="19"/>
+          <w:szCs w:val="19"/>
+        </w:rPr>
+      </w:pPr>
     </w:p>
     <w:p>
       <w:pPr>
@@ -2045,7 +2391,28 @@
           <w:sz w:val="17"/>
           <w:szCs w:val="17"/>
         </w:rPr>
-        <w:t>«pet_name»</w:t>
+        <w:t>«</w:t>
+      </w:r>
+      <w:r>
+        <w:rPr>
+          <w:rStyle w:val="HTMLTypewriter"/>
+          <w:rFonts w:ascii="Verdana" w:hAnsi="Verdana"/>
+          <w:b/>
+          <w:noProof/>
+          <w:sz w:val="17"/>
+          <w:szCs w:val="17"/>
+        </w:rPr>
+        <w:t>pet_name</w:t>
+      </w:r>
+      <w:r>
+        <w:rPr>
+          <w:rStyle w:val="HTMLTypewriter"/>
+          <w:rFonts w:ascii="Verdana" w:hAnsi="Verdana"/>
+          <w:noProof/>
+          <w:sz w:val="17"/>
+          <w:szCs w:val="17"/>
+        </w:rPr>
+        <w:t>»</w:t>
       </w:r>
       <w:r>
         <w:rPr>
@@ -2127,7 +2494,28 @@
           <w:sz w:val="17"/>
           <w:szCs w:val="17"/>
         </w:rPr>
-        <w:t>«pet_nick»</w:t>
+        <w:t>«</w:t>
+      </w:r>
+      <w:r>
+        <w:rPr>
+          <w:rStyle w:val="HTMLTypewriter"/>
+          <w:rFonts w:ascii="Verdana" w:hAnsi="Verdana"/>
+          <w:b/>
+          <w:noProof/>
+          <w:sz w:val="17"/>
+          <w:szCs w:val="17"/>
+        </w:rPr>
+        <w:t>pet_nick</w:t>
+      </w:r>
+      <w:r>
+        <w:rPr>
+          <w:rStyle w:val="HTMLTypewriter"/>
+          <w:rFonts w:ascii="Verdana" w:hAnsi="Verdana"/>
+          <w:noProof/>
+          <w:sz w:val="17"/>
+          <w:szCs w:val="17"/>
+        </w:rPr>
+        <w:t>»</w:t>
       </w:r>
       <w:r>
         <w:rPr>
@@ -2203,7 +2591,28 @@
           <w:sz w:val="17"/>
           <w:szCs w:val="17"/>
         </w:rPr>
-        <w:t>«breed»</w:t>
+        <w:t>«</w:t>
+      </w:r>
+      <w:r>
+        <w:rPr>
+          <w:rStyle w:val="HTMLTypewriter"/>
+          <w:rFonts w:ascii="Verdana" w:hAnsi="Verdana"/>
+          <w:b/>
+          <w:noProof/>
+          <w:sz w:val="17"/>
+          <w:szCs w:val="17"/>
+        </w:rPr>
+        <w:t>breed</w:t>
+      </w:r>
+      <w:r>
+        <w:rPr>
+          <w:rStyle w:val="HTMLTypewriter"/>
+          <w:rFonts w:ascii="Verdana" w:hAnsi="Verdana"/>
+          <w:noProof/>
+          <w:sz w:val="17"/>
+          <w:szCs w:val="17"/>
+        </w:rPr>
+        <w:t>»</w:t>
       </w:r>
       <w:r>
         <w:rPr>
@@ -2285,7 +2694,28 @@
           <w:sz w:val="17"/>
           <w:szCs w:val="17"/>
         </w:rPr>
-        <w:t>«weight»</w:t>
+        <w:t>«</w:t>
+      </w:r>
+      <w:r>
+        <w:rPr>
+          <w:rStyle w:val="HTMLTypewriter"/>
+          <w:rFonts w:ascii="Verdana" w:hAnsi="Verdana"/>
+          <w:b/>
+          <w:noProof/>
+          <w:sz w:val="17"/>
+          <w:szCs w:val="17"/>
+        </w:rPr>
+        <w:t>weight</w:t>
+      </w:r>
+      <w:r>
+        <w:rPr>
+          <w:rStyle w:val="HTMLTypewriter"/>
+          <w:rFonts w:ascii="Verdana" w:hAnsi="Verdana"/>
+          <w:noProof/>
+          <w:sz w:val="17"/>
+          <w:szCs w:val="17"/>
+        </w:rPr>
+        <w:t>»</w:t>
       </w:r>
       <w:r>
         <w:rPr>
@@ -2367,7 +2797,28 @@
           <w:sz w:val="17"/>
           <w:szCs w:val="17"/>
         </w:rPr>
-        <w:t>«sex»</w:t>
+        <w:t>«</w:t>
+      </w:r>
+      <w:r>
+        <w:rPr>
+          <w:rStyle w:val="HTMLTypewriter"/>
+          <w:rFonts w:ascii="Verdana" w:hAnsi="Verdana"/>
+          <w:b/>
+          <w:noProof/>
+          <w:sz w:val="17"/>
+          <w:szCs w:val="17"/>
+        </w:rPr>
+        <w:t>sex</w:t>
+      </w:r>
+      <w:r>
+        <w:rPr>
+          <w:rStyle w:val="HTMLTypewriter"/>
+          <w:rFonts w:ascii="Verdana" w:hAnsi="Verdana"/>
+          <w:noProof/>
+          <w:sz w:val="17"/>
+          <w:szCs w:val="17"/>
+        </w:rPr>
+        <w:t>»</w:t>
       </w:r>
       <w:r>
         <w:rPr>
@@ -2443,7 +2894,28 @@
           <w:sz w:val="17"/>
           <w:szCs w:val="17"/>
         </w:rPr>
-        <w:t>«dob»</w:t>
+        <w:t>«</w:t>
+      </w:r>
+      <w:r>
+        <w:rPr>
+          <w:rStyle w:val="HTMLTypewriter"/>
+          <w:rFonts w:ascii="Verdana" w:hAnsi="Verdana"/>
+          <w:b/>
+          <w:noProof/>
+          <w:sz w:val="17"/>
+          <w:szCs w:val="17"/>
+        </w:rPr>
+        <w:t>dob</w:t>
+      </w:r>
+      <w:r>
+        <w:rPr>
+          <w:rStyle w:val="HTMLTypewriter"/>
+          <w:rFonts w:ascii="Verdana" w:hAnsi="Verdana"/>
+          <w:noProof/>
+          <w:sz w:val="17"/>
+          <w:szCs w:val="17"/>
+        </w:rPr>
+        <w:t>»</w:t>
       </w:r>
       <w:r>
         <w:rPr>
@@ -2534,7 +3006,28 @@
           <w:sz w:val="17"/>
           <w:szCs w:val="17"/>
         </w:rPr>
-        <w:t>«color»</w:t>
+        <w:t>«</w:t>
+      </w:r>
+      <w:r>
+        <w:rPr>
+          <w:rStyle w:val="HTMLTypewriter"/>
+          <w:rFonts w:ascii="Verdana" w:hAnsi="Verdana"/>
+          <w:b/>
+          <w:noProof/>
+          <w:sz w:val="17"/>
+          <w:szCs w:val="17"/>
+        </w:rPr>
+        <w:t>color</w:t>
+      </w:r>
+      <w:r>
+        <w:rPr>
+          <w:rStyle w:val="HTMLTypewriter"/>
+          <w:rFonts w:ascii="Verdana" w:hAnsi="Verdana"/>
+          <w:noProof/>
+          <w:sz w:val="17"/>
+          <w:szCs w:val="17"/>
+        </w:rPr>
+        <w:t>»</w:t>
       </w:r>
       <w:r>
         <w:rPr>
@@ -2616,7 +3109,28 @@
           <w:sz w:val="17"/>
           <w:szCs w:val="17"/>
         </w:rPr>
-        <w:t>«spayed»</w:t>
+        <w:t>«</w:t>
+      </w:r>
+      <w:r>
+        <w:rPr>
+          <w:rStyle w:val="HTMLTypewriter"/>
+          <w:rFonts w:ascii="Verdana" w:hAnsi="Verdana"/>
+          <w:b/>
+          <w:noProof/>
+          <w:sz w:val="17"/>
+          <w:szCs w:val="17"/>
+        </w:rPr>
+        <w:t>spayed</w:t>
+      </w:r>
+      <w:r>
+        <w:rPr>
+          <w:rStyle w:val="HTMLTypewriter"/>
+          <w:rFonts w:ascii="Verdana" w:hAnsi="Verdana"/>
+          <w:noProof/>
+          <w:sz w:val="17"/>
+          <w:szCs w:val="17"/>
+        </w:rPr>
+        <w:t>»</w:t>
       </w:r>
       <w:r>
         <w:rPr>
@@ -2692,7 +3206,28 @@
           <w:sz w:val="17"/>
           <w:szCs w:val="17"/>
         </w:rPr>
-        <w:t>«how_long_owned»</w:t>
+        <w:t>«</w:t>
+      </w:r>
+      <w:r>
+        <w:rPr>
+          <w:rStyle w:val="HTMLTypewriter"/>
+          <w:rFonts w:ascii="Verdana" w:hAnsi="Verdana"/>
+          <w:b/>
+          <w:noProof/>
+          <w:sz w:val="17"/>
+          <w:szCs w:val="17"/>
+        </w:rPr>
+        <w:t>how_long_owned</w:t>
+      </w:r>
+      <w:r>
+        <w:rPr>
+          <w:rStyle w:val="HTMLTypewriter"/>
+          <w:rFonts w:ascii="Verdana" w:hAnsi="Verdana"/>
+          <w:noProof/>
+          <w:sz w:val="17"/>
+          <w:szCs w:val="17"/>
+        </w:rPr>
+        <w:t>»</w:t>
       </w:r>
       <w:r>
         <w:rPr>
@@ -2800,7 +3335,28 @@
           <w:sz w:val="17"/>
           <w:szCs w:val="17"/>
         </w:rPr>
-        <w:t>«brand_food»</w:t>
+        <w:t>«</w:t>
+      </w:r>
+      <w:r>
+        <w:rPr>
+          <w:rStyle w:val="HTMLTypewriter"/>
+          <w:rFonts w:ascii="Verdana" w:hAnsi="Verdana"/>
+          <w:b/>
+          <w:noProof/>
+          <w:sz w:val="17"/>
+          <w:szCs w:val="17"/>
+        </w:rPr>
+        <w:t>brand_food</w:t>
+      </w:r>
+      <w:r>
+        <w:rPr>
+          <w:rStyle w:val="HTMLTypewriter"/>
+          <w:rFonts w:ascii="Verdana" w:hAnsi="Verdana"/>
+          <w:noProof/>
+          <w:sz w:val="17"/>
+          <w:szCs w:val="17"/>
+        </w:rPr>
+        <w:t>»</w:t>
       </w:r>
       <w:r>
         <w:rPr>
@@ -2893,7 +3449,28 @@
           <w:sz w:val="17"/>
           <w:szCs w:val="17"/>
         </w:rPr>
-        <w:t>«times_fed»</w:t>
+        <w:t>«</w:t>
+      </w:r>
+      <w:r>
+        <w:rPr>
+          <w:rStyle w:val="HTMLTypewriter"/>
+          <w:rFonts w:ascii="Verdana" w:hAnsi="Verdana"/>
+          <w:b/>
+          <w:noProof/>
+          <w:sz w:val="17"/>
+          <w:szCs w:val="17"/>
+        </w:rPr>
+        <w:t>times_fed</w:t>
+      </w:r>
+      <w:r>
+        <w:rPr>
+          <w:rStyle w:val="HTMLTypewriter"/>
+          <w:rFonts w:ascii="Verdana" w:hAnsi="Verdana"/>
+          <w:noProof/>
+          <w:sz w:val="17"/>
+          <w:szCs w:val="17"/>
+        </w:rPr>
+        <w:t>»</w:t>
       </w:r>
       <w:r>
         <w:rPr>
@@ -2979,7 +3556,28 @@
           <w:sz w:val="17"/>
           <w:szCs w:val="17"/>
         </w:rPr>
-        <w:t>«size_portion»</w:t>
+        <w:t>«</w:t>
+      </w:r>
+      <w:r>
+        <w:rPr>
+          <w:rStyle w:val="HTMLTypewriter"/>
+          <w:rFonts w:ascii="Verdana" w:hAnsi="Verdana"/>
+          <w:b/>
+          <w:noProof/>
+          <w:sz w:val="17"/>
+          <w:szCs w:val="17"/>
+        </w:rPr>
+        <w:t>size_portion</w:t>
+      </w:r>
+      <w:r>
+        <w:rPr>
+          <w:rStyle w:val="HTMLTypewriter"/>
+          <w:rFonts w:ascii="Verdana" w:hAnsi="Verdana"/>
+          <w:noProof/>
+          <w:sz w:val="17"/>
+          <w:szCs w:val="17"/>
+        </w:rPr>
+        <w:t>»</w:t>
       </w:r>
       <w:r>
         <w:rPr>
@@ -3065,7 +3663,28 @@
           <w:sz w:val="17"/>
           <w:szCs w:val="17"/>
         </w:rPr>
-        <w:t>«allergies_digestive»</w:t>
+        <w:t>«</w:t>
+      </w:r>
+      <w:r>
+        <w:rPr>
+          <w:rStyle w:val="HTMLTypewriter"/>
+          <w:rFonts w:ascii="Verdana" w:hAnsi="Verdana"/>
+          <w:b/>
+          <w:noProof/>
+          <w:sz w:val="17"/>
+          <w:szCs w:val="17"/>
+        </w:rPr>
+        <w:t>allergies_digestive</w:t>
+      </w:r>
+      <w:r>
+        <w:rPr>
+          <w:rStyle w:val="HTMLTypewriter"/>
+          <w:rFonts w:ascii="Verdana" w:hAnsi="Verdana"/>
+          <w:noProof/>
+          <w:sz w:val="17"/>
+          <w:szCs w:val="17"/>
+        </w:rPr>
+        <w:t>»</w:t>
       </w:r>
       <w:r>
         <w:rPr>
@@ -3151,7 +3770,28 @@
           <w:sz w:val="17"/>
           <w:szCs w:val="17"/>
         </w:rPr>
-        <w:t>«treats_ok»</w:t>
+        <w:t>«</w:t>
+      </w:r>
+      <w:r>
+        <w:rPr>
+          <w:rStyle w:val="HTMLTypewriter"/>
+          <w:rFonts w:ascii="Verdana" w:hAnsi="Verdana"/>
+          <w:b/>
+          <w:noProof/>
+          <w:sz w:val="17"/>
+          <w:szCs w:val="17"/>
+        </w:rPr>
+        <w:t>treats_ok</w:t>
+      </w:r>
+      <w:r>
+        <w:rPr>
+          <w:rStyle w:val="HTMLTypewriter"/>
+          <w:rFonts w:ascii="Verdana" w:hAnsi="Verdana"/>
+          <w:noProof/>
+          <w:sz w:val="17"/>
+          <w:szCs w:val="17"/>
+        </w:rPr>
+        <w:t>»</w:t>
       </w:r>
       <w:r>
         <w:rPr>
@@ -3237,7 +3877,28 @@
           <w:sz w:val="17"/>
           <w:szCs w:val="17"/>
         </w:rPr>
-        <w:t>«fed_during_daycare»</w:t>
+        <w:t>«</w:t>
+      </w:r>
+      <w:r>
+        <w:rPr>
+          <w:rStyle w:val="HTMLTypewriter"/>
+          <w:rFonts w:ascii="Verdana" w:hAnsi="Verdana"/>
+          <w:b/>
+          <w:noProof/>
+          <w:sz w:val="17"/>
+          <w:szCs w:val="17"/>
+        </w:rPr>
+        <w:t>fed_during_daycare</w:t>
+      </w:r>
+      <w:r>
+        <w:rPr>
+          <w:rStyle w:val="HTMLTypewriter"/>
+          <w:rFonts w:ascii="Verdana" w:hAnsi="Verdana"/>
+          <w:noProof/>
+          <w:sz w:val="17"/>
+          <w:szCs w:val="17"/>
+        </w:rPr>
+        <w:t>»</w:t>
       </w:r>
       <w:r>
         <w:rPr>
@@ -3453,7 +4114,28 @@
           <w:sz w:val="17"/>
           <w:szCs w:val="17"/>
         </w:rPr>
-        <w:t>«in_home_restrictions»</w:t>
+        <w:t>«</w:t>
+      </w:r>
+      <w:r>
+        <w:rPr>
+          <w:rStyle w:val="HTMLTypewriter"/>
+          <w:rFonts w:ascii="Verdana" w:hAnsi="Verdana"/>
+          <w:b/>
+          <w:noProof/>
+          <w:sz w:val="17"/>
+          <w:szCs w:val="17"/>
+        </w:rPr>
+        <w:t>in_home_restrictions</w:t>
+      </w:r>
+      <w:r>
+        <w:rPr>
+          <w:rStyle w:val="HTMLTypewriter"/>
+          <w:rFonts w:ascii="Verdana" w:hAnsi="Verdana"/>
+          <w:noProof/>
+          <w:sz w:val="17"/>
+          <w:szCs w:val="17"/>
+        </w:rPr>
+        <w:t>»</w:t>
       </w:r>
       <w:r>
         <w:rPr>
@@ -3539,7 +4221,28 @@
           <w:sz w:val="17"/>
           <w:szCs w:val="17"/>
         </w:rPr>
-        <w:t>«water_out»</w:t>
+        <w:t>«</w:t>
+      </w:r>
+      <w:r>
+        <w:rPr>
+          <w:rStyle w:val="HTMLTypewriter"/>
+          <w:rFonts w:ascii="Verdana" w:hAnsi="Verdana"/>
+          <w:b/>
+          <w:noProof/>
+          <w:sz w:val="17"/>
+          <w:szCs w:val="17"/>
+        </w:rPr>
+        <w:t>water_out</w:t>
+      </w:r>
+      <w:r>
+        <w:rPr>
+          <w:rStyle w:val="HTMLTypewriter"/>
+          <w:rFonts w:ascii="Verdana" w:hAnsi="Verdana"/>
+          <w:noProof/>
+          <w:sz w:val="17"/>
+          <w:szCs w:val="17"/>
+        </w:rPr>
+        <w:t>»</w:t>
       </w:r>
       <w:r>
         <w:rPr>
@@ -3622,7 +4325,28 @@
           <w:sz w:val="17"/>
           <w:szCs w:val="17"/>
         </w:rPr>
-        <w:t>«dry_food»</w:t>
+        <w:t>«</w:t>
+      </w:r>
+      <w:r>
+        <w:rPr>
+          <w:rStyle w:val="HTMLTypewriter"/>
+          <w:rFonts w:ascii="Verdana" w:hAnsi="Verdana"/>
+          <w:b/>
+          <w:noProof/>
+          <w:sz w:val="17"/>
+          <w:szCs w:val="17"/>
+        </w:rPr>
+        <w:t>dry_food</w:t>
+      </w:r>
+      <w:r>
+        <w:rPr>
+          <w:rStyle w:val="HTMLTypewriter"/>
+          <w:rFonts w:ascii="Verdana" w:hAnsi="Verdana"/>
+          <w:noProof/>
+          <w:sz w:val="17"/>
+          <w:szCs w:val="17"/>
+        </w:rPr>
+        <w:t>»</w:t>
       </w:r>
       <w:r>
         <w:rPr>
@@ -3708,7 +4432,28 @@
           <w:sz w:val="17"/>
           <w:szCs w:val="17"/>
         </w:rPr>
-        <w:t>«leash_location»</w:t>
+        <w:t>«</w:t>
+      </w:r>
+      <w:r>
+        <w:rPr>
+          <w:rStyle w:val="HTMLTypewriter"/>
+          <w:rFonts w:ascii="Verdana" w:hAnsi="Verdana"/>
+          <w:b/>
+          <w:noProof/>
+          <w:sz w:val="17"/>
+          <w:szCs w:val="17"/>
+        </w:rPr>
+        <w:t>leash_location</w:t>
+      </w:r>
+      <w:r>
+        <w:rPr>
+          <w:rStyle w:val="HTMLTypewriter"/>
+          <w:rFonts w:ascii="Verdana" w:hAnsi="Verdana"/>
+          <w:noProof/>
+          <w:sz w:val="17"/>
+          <w:szCs w:val="17"/>
+        </w:rPr>
+        <w:t>»</w:t>
       </w:r>
       <w:r>
         <w:rPr>
@@ -3805,7 +4550,28 @@
           <w:sz w:val="17"/>
           <w:szCs w:val="17"/>
         </w:rPr>
-        <w:t>«where_is_the_stuff»</w:t>
+        <w:t>«</w:t>
+      </w:r>
+      <w:r>
+        <w:rPr>
+          <w:rStyle w:val="HTMLTypewriter"/>
+          <w:rFonts w:ascii="Verdana" w:hAnsi="Verdana"/>
+          <w:b/>
+          <w:noProof/>
+          <w:sz w:val="17"/>
+          <w:szCs w:val="17"/>
+        </w:rPr>
+        <w:t>where_is_the_stuff</w:t>
+      </w:r>
+      <w:r>
+        <w:rPr>
+          <w:rStyle w:val="HTMLTypewriter"/>
+          <w:rFonts w:ascii="Verdana" w:hAnsi="Verdana"/>
+          <w:noProof/>
+          <w:sz w:val="17"/>
+          <w:szCs w:val="17"/>
+        </w:rPr>
+        <w:t>»</w:t>
       </w:r>
       <w:r>
         <w:rPr>
@@ -3920,7 +4686,28 @@
           <w:sz w:val="17"/>
           <w:szCs w:val="17"/>
         </w:rPr>
-        <w:t>«where_is_the_other_stuff»</w:t>
+        <w:t>«</w:t>
+      </w:r>
+      <w:r>
+        <w:rPr>
+          <w:rStyle w:val="HTMLTypewriter"/>
+          <w:rFonts w:ascii="Verdana" w:hAnsi="Verdana"/>
+          <w:b/>
+          <w:noProof/>
+          <w:sz w:val="17"/>
+          <w:szCs w:val="17"/>
+        </w:rPr>
+        <w:t>where_is_the_other_stuff</w:t>
+      </w:r>
+      <w:r>
+        <w:rPr>
+          <w:rStyle w:val="HTMLTypewriter"/>
+          <w:rFonts w:ascii="Verdana" w:hAnsi="Verdana"/>
+          <w:noProof/>
+          <w:sz w:val="17"/>
+          <w:szCs w:val="17"/>
+        </w:rPr>
+        <w:t>»</w:t>
       </w:r>
       <w:r>
         <w:rPr>
@@ -4017,7 +4804,28 @@
           <w:sz w:val="17"/>
           <w:szCs w:val="17"/>
         </w:rPr>
-        <w:t>«light_locks»</w:t>
+        <w:t>«</w:t>
+      </w:r>
+      <w:r>
+        <w:rPr>
+          <w:rStyle w:val="HTMLTypewriter"/>
+          <w:rFonts w:ascii="Verdana" w:hAnsi="Verdana"/>
+          <w:b/>
+          <w:noProof/>
+          <w:sz w:val="17"/>
+          <w:szCs w:val="17"/>
+        </w:rPr>
+        <w:t>light_locks</w:t>
+      </w:r>
+      <w:r>
+        <w:rPr>
+          <w:rStyle w:val="HTMLTypewriter"/>
+          <w:rFonts w:ascii="Verdana" w:hAnsi="Verdana"/>
+          <w:noProof/>
+          <w:sz w:val="17"/>
+          <w:szCs w:val="17"/>
+        </w:rPr>
+        <w:t>»</w:t>
       </w:r>
       <w:r>
         <w:rPr>
@@ -4114,7 +4922,28 @@
           <w:sz w:val="17"/>
           <w:szCs w:val="17"/>
         </w:rPr>
-        <w:t>«quirks»</w:t>
+        <w:t>«</w:t>
+      </w:r>
+      <w:r>
+        <w:rPr>
+          <w:rStyle w:val="HTMLTypewriter"/>
+          <w:rFonts w:ascii="Verdana" w:hAnsi="Verdana"/>
+          <w:b/>
+          <w:noProof/>
+          <w:sz w:val="17"/>
+          <w:szCs w:val="17"/>
+        </w:rPr>
+        <w:t>quirks</w:t>
+      </w:r>
+      <w:r>
+        <w:rPr>
+          <w:rStyle w:val="HTMLTypewriter"/>
+          <w:rFonts w:ascii="Verdana" w:hAnsi="Verdana"/>
+          <w:noProof/>
+          <w:sz w:val="17"/>
+          <w:szCs w:val="17"/>
+        </w:rPr>
+        <w:t>»</w:t>
       </w:r>
       <w:r>
         <w:rPr>
@@ -4246,7 +5075,28 @@
           <w:sz w:val="17"/>
           <w:szCs w:val="17"/>
         </w:rPr>
-        <w:t>«behavior»</w:t>
+        <w:t>«</w:t>
+      </w:r>
+      <w:r>
+        <w:rPr>
+          <w:rStyle w:val="HTMLTypewriter"/>
+          <w:rFonts w:ascii="Verdana" w:hAnsi="Verdana"/>
+          <w:b/>
+          <w:noProof/>
+          <w:sz w:val="17"/>
+          <w:szCs w:val="17"/>
+        </w:rPr>
+        <w:t>behavior</w:t>
+      </w:r>
+      <w:r>
+        <w:rPr>
+          <w:rStyle w:val="HTMLTypewriter"/>
+          <w:rFonts w:ascii="Verdana" w:hAnsi="Verdana"/>
+          <w:noProof/>
+          <w:sz w:val="17"/>
+          <w:szCs w:val="17"/>
+        </w:rPr>
+        <w:t>»</w:t>
       </w:r>
       <w:r>
         <w:rPr>
@@ -4332,7 +5182,28 @@
           <w:sz w:val="17"/>
           <w:szCs w:val="17"/>
         </w:rPr>
-        <w:t>«behavior_new_people»</w:t>
+        <w:t>«</w:t>
+      </w:r>
+      <w:r>
+        <w:rPr>
+          <w:rStyle w:val="HTMLTypewriter"/>
+          <w:rFonts w:ascii="Verdana" w:hAnsi="Verdana"/>
+          <w:b/>
+          <w:noProof/>
+          <w:sz w:val="17"/>
+          <w:szCs w:val="17"/>
+        </w:rPr>
+        <w:t>behavior_new_people</w:t>
+      </w:r>
+      <w:r>
+        <w:rPr>
+          <w:rStyle w:val="HTMLTypewriter"/>
+          <w:rFonts w:ascii="Verdana" w:hAnsi="Verdana"/>
+          <w:noProof/>
+          <w:sz w:val="17"/>
+          <w:szCs w:val="17"/>
+        </w:rPr>
+        <w:t>»</w:t>
       </w:r>
       <w:r>
         <w:rPr>
@@ -4418,7 +5289,28 @@
           <w:sz w:val="17"/>
           <w:szCs w:val="17"/>
         </w:rPr>
-        <w:t>«behavior_leash»</w:t>
+        <w:t>«</w:t>
+      </w:r>
+      <w:r>
+        <w:rPr>
+          <w:rStyle w:val="HTMLTypewriter"/>
+          <w:rFonts w:ascii="Verdana" w:hAnsi="Verdana"/>
+          <w:b/>
+          <w:noProof/>
+          <w:sz w:val="17"/>
+          <w:szCs w:val="17"/>
+        </w:rPr>
+        <w:t>behavior_leash</w:t>
+      </w:r>
+      <w:r>
+        <w:rPr>
+          <w:rStyle w:val="HTMLTypewriter"/>
+          <w:rFonts w:ascii="Verdana" w:hAnsi="Verdana"/>
+          <w:noProof/>
+          <w:sz w:val="17"/>
+          <w:szCs w:val="17"/>
+        </w:rPr>
+        <w:t>»</w:t>
       </w:r>
       <w:r>
         <w:rPr>
@@ -4506,7 +5398,28 @@
           <w:sz w:val="17"/>
           <w:szCs w:val="17"/>
         </w:rPr>
-        <w:t>«housebroken»</w:t>
+        <w:t>«</w:t>
+      </w:r>
+      <w:r>
+        <w:rPr>
+          <w:rStyle w:val="HTMLTypewriter"/>
+          <w:rFonts w:ascii="Verdana" w:hAnsi="Verdana"/>
+          <w:b/>
+          <w:noProof/>
+          <w:sz w:val="17"/>
+          <w:szCs w:val="17"/>
+        </w:rPr>
+        <w:t>housebroken</w:t>
+      </w:r>
+      <w:r>
+        <w:rPr>
+          <w:rStyle w:val="HTMLTypewriter"/>
+          <w:rFonts w:ascii="Verdana" w:hAnsi="Verdana"/>
+          <w:noProof/>
+          <w:sz w:val="17"/>
+          <w:szCs w:val="17"/>
+        </w:rPr>
+        <w:t>»</w:t>
       </w:r>
       <w:r>
         <w:rPr>
@@ -4592,7 +5505,28 @@
           <w:sz w:val="17"/>
           <w:szCs w:val="17"/>
         </w:rPr>
-        <w:t>«last_vet»</w:t>
+        <w:t>«</w:t>
+      </w:r>
+      <w:r>
+        <w:rPr>
+          <w:rStyle w:val="HTMLTypewriter"/>
+          <w:rFonts w:ascii="Verdana" w:hAnsi="Verdana"/>
+          <w:b/>
+          <w:noProof/>
+          <w:sz w:val="17"/>
+          <w:szCs w:val="17"/>
+        </w:rPr>
+        <w:t>last_vet</w:t>
+      </w:r>
+      <w:r>
+        <w:rPr>
+          <w:rStyle w:val="HTMLTypewriter"/>
+          <w:rFonts w:ascii="Verdana" w:hAnsi="Verdana"/>
+          <w:noProof/>
+          <w:sz w:val="17"/>
+          <w:szCs w:val="17"/>
+        </w:rPr>
+        <w:t>»</w:t>
       </w:r>
       <w:r>
         <w:rPr>
@@ -4678,7 +5612,28 @@
           <w:sz w:val="17"/>
           <w:szCs w:val="17"/>
         </w:rPr>
-        <w:t>«flea_prevention»</w:t>
+        <w:t>«</w:t>
+      </w:r>
+      <w:r>
+        <w:rPr>
+          <w:rStyle w:val="HTMLTypewriter"/>
+          <w:rFonts w:ascii="Verdana" w:hAnsi="Verdana"/>
+          <w:b/>
+          <w:noProof/>
+          <w:sz w:val="17"/>
+          <w:szCs w:val="17"/>
+        </w:rPr>
+        <w:t>flea_prevention</w:t>
+      </w:r>
+      <w:r>
+        <w:rPr>
+          <w:rStyle w:val="HTMLTypewriter"/>
+          <w:rFonts w:ascii="Verdana" w:hAnsi="Verdana"/>
+          <w:noProof/>
+          <w:sz w:val="17"/>
+          <w:szCs w:val="17"/>
+        </w:rPr>
+        <w:t>»</w:t>
       </w:r>
       <w:r>
         <w:rPr>
@@ -4773,7 +5728,28 @@
           <w:sz w:val="17"/>
           <w:szCs w:val="17"/>
         </w:rPr>
-        <w:t>«medical_conditions»</w:t>
+        <w:t>«</w:t>
+      </w:r>
+      <w:r>
+        <w:rPr>
+          <w:rStyle w:val="HTMLTypewriter"/>
+          <w:rFonts w:ascii="Verdana" w:hAnsi="Verdana"/>
+          <w:b/>
+          <w:noProof/>
+          <w:sz w:val="17"/>
+          <w:szCs w:val="17"/>
+        </w:rPr>
+        <w:t>medical_conditions</w:t>
+      </w:r>
+      <w:r>
+        <w:rPr>
+          <w:rStyle w:val="HTMLTypewriter"/>
+          <w:rFonts w:ascii="Verdana" w:hAnsi="Verdana"/>
+          <w:noProof/>
+          <w:sz w:val="17"/>
+          <w:szCs w:val="17"/>
+        </w:rPr>
+        <w:t>»</w:t>
       </w:r>
       <w:r>
         <w:rPr>
@@ -4890,7 +5866,28 @@
           <w:sz w:val="17"/>
           <w:szCs w:val="17"/>
         </w:rPr>
-        <w:t>«medication»</w:t>
+        <w:t>«</w:t>
+      </w:r>
+      <w:r>
+        <w:rPr>
+          <w:rStyle w:val="HTMLTypewriter"/>
+          <w:rFonts w:ascii="Verdana" w:hAnsi="Verdana"/>
+          <w:b/>
+          <w:noProof/>
+          <w:sz w:val="17"/>
+          <w:szCs w:val="17"/>
+        </w:rPr>
+        <w:t>medication</w:t>
+      </w:r>
+      <w:r>
+        <w:rPr>
+          <w:rStyle w:val="HTMLTypewriter"/>
+          <w:rFonts w:ascii="Verdana" w:hAnsi="Verdana"/>
+          <w:noProof/>
+          <w:sz w:val="17"/>
+          <w:szCs w:val="17"/>
+        </w:rPr>
+        <w:t>»</w:t>
       </w:r>
       <w:r>
         <w:rPr>
@@ -4976,7 +5973,28 @@
           <w:sz w:val="17"/>
           <w:szCs w:val="17"/>
         </w:rPr>
-        <w:t>«ever_bitten»</w:t>
+        <w:t>«</w:t>
+      </w:r>
+      <w:r>
+        <w:rPr>
+          <w:rStyle w:val="HTMLTypewriter"/>
+          <w:rFonts w:ascii="Verdana" w:hAnsi="Verdana"/>
+          <w:b/>
+          <w:noProof/>
+          <w:sz w:val="17"/>
+          <w:szCs w:val="17"/>
+        </w:rPr>
+        <w:t>ever_bitten</w:t>
+      </w:r>
+      <w:r>
+        <w:rPr>
+          <w:rStyle w:val="HTMLTypewriter"/>
+          <w:rFonts w:ascii="Verdana" w:hAnsi="Verdana"/>
+          <w:noProof/>
+          <w:sz w:val="17"/>
+          <w:szCs w:val="17"/>
+        </w:rPr>
+        <w:t>»</w:t>
       </w:r>
       <w:r>
         <w:rPr>
@@ -5076,7 +6094,28 @@
           <w:sz w:val="17"/>
           <w:szCs w:val="17"/>
         </w:rPr>
-        <w:t>«vet_name»</w:t>
+        <w:t>«</w:t>
+      </w:r>
+      <w:r>
+        <w:rPr>
+          <w:rStyle w:val="HTMLTypewriter"/>
+          <w:rFonts w:ascii="Verdana" w:hAnsi="Verdana"/>
+          <w:b/>
+          <w:noProof/>
+          <w:sz w:val="17"/>
+          <w:szCs w:val="17"/>
+        </w:rPr>
+        <w:t>vet_name</w:t>
+      </w:r>
+      <w:r>
+        <w:rPr>
+          <w:rStyle w:val="HTMLTypewriter"/>
+          <w:rFonts w:ascii="Verdana" w:hAnsi="Verdana"/>
+          <w:noProof/>
+          <w:sz w:val="17"/>
+          <w:szCs w:val="17"/>
+        </w:rPr>
+        <w:t>»</w:t>
       </w:r>
       <w:r>
         <w:rPr>
@@ -5158,7 +6197,28 @@
           <w:sz w:val="17"/>
           <w:szCs w:val="17"/>
         </w:rPr>
-        <w:t>«vet_phone»</w:t>
+        <w:t>«</w:t>
+      </w:r>
+      <w:r>
+        <w:rPr>
+          <w:rStyle w:val="HTMLTypewriter"/>
+          <w:rFonts w:ascii="Verdana" w:hAnsi="Verdana"/>
+          <w:b/>
+          <w:noProof/>
+          <w:sz w:val="17"/>
+          <w:szCs w:val="17"/>
+        </w:rPr>
+        <w:t>vet_phone</w:t>
+      </w:r>
+      <w:r>
+        <w:rPr>
+          <w:rStyle w:val="HTMLTypewriter"/>
+          <w:rFonts w:ascii="Verdana" w:hAnsi="Verdana"/>
+          <w:noProof/>
+          <w:sz w:val="17"/>
+          <w:szCs w:val="17"/>
+        </w:rPr>
+        <w:t>»</w:t>
       </w:r>
       <w:r>
         <w:rPr>
@@ -5234,7 +6294,28 @@
           <w:sz w:val="17"/>
           <w:szCs w:val="17"/>
         </w:rPr>
-        <w:t>«vet_address»</w:t>
+        <w:t>«</w:t>
+      </w:r>
+      <w:r>
+        <w:rPr>
+          <w:rStyle w:val="HTMLTypewriter"/>
+          <w:rFonts w:ascii="Verdana" w:hAnsi="Verdana"/>
+          <w:b/>
+          <w:noProof/>
+          <w:sz w:val="17"/>
+          <w:szCs w:val="17"/>
+        </w:rPr>
+        <w:t>vet_address</w:t>
+      </w:r>
+      <w:r>
+        <w:rPr>
+          <w:rStyle w:val="HTMLTypewriter"/>
+          <w:rFonts w:ascii="Verdana" w:hAnsi="Verdana"/>
+          <w:noProof/>
+          <w:sz w:val="17"/>
+          <w:szCs w:val="17"/>
+        </w:rPr>
+        <w:t>»</w:t>
       </w:r>
       <w:r>
         <w:rPr>
@@ -5325,7 +6406,28 @@
           <w:sz w:val="17"/>
           <w:szCs w:val="17"/>
         </w:rPr>
-        <w:t>«vet_city»</w:t>
+        <w:t>«</w:t>
+      </w:r>
+      <w:r>
+        <w:rPr>
+          <w:rStyle w:val="HTMLTypewriter"/>
+          <w:rFonts w:ascii="Verdana" w:hAnsi="Verdana"/>
+          <w:b/>
+          <w:noProof/>
+          <w:sz w:val="17"/>
+          <w:szCs w:val="17"/>
+        </w:rPr>
+        <w:t>vet_city</w:t>
+      </w:r>
+      <w:r>
+        <w:rPr>
+          <w:rStyle w:val="HTMLTypewriter"/>
+          <w:rFonts w:ascii="Verdana" w:hAnsi="Verdana"/>
+          <w:noProof/>
+          <w:sz w:val="17"/>
+          <w:szCs w:val="17"/>
+        </w:rPr>
+        <w:t>»</w:t>
       </w:r>
       <w:r>
         <w:rPr>
@@ -5389,7 +6491,28 @@
           <w:sz w:val="17"/>
           <w:szCs w:val="17"/>
         </w:rPr>
-        <w:t>«vet_state»</w:t>
+        <w:t>«</w:t>
+      </w:r>
+      <w:r>
+        <w:rPr>
+          <w:rStyle w:val="HTMLTypewriter"/>
+          <w:rFonts w:ascii="Verdana" w:hAnsi="Verdana"/>
+          <w:b/>
+          <w:noProof/>
+          <w:sz w:val="17"/>
+          <w:szCs w:val="17"/>
+        </w:rPr>
+        <w:t>vet_state</w:t>
+      </w:r>
+      <w:r>
+        <w:rPr>
+          <w:rStyle w:val="HTMLTypewriter"/>
+          <w:rFonts w:ascii="Verdana" w:hAnsi="Verdana"/>
+          <w:noProof/>
+          <w:sz w:val="17"/>
+          <w:szCs w:val="17"/>
+        </w:rPr>
+        <w:t>»</w:t>
       </w:r>
       <w:r>
         <w:rPr>
@@ -5662,8 +6785,6 @@
         </w:rPr>
         <w:t xml:space="preserve">  </w:t>
       </w:r>
-      <w:bookmarkStart w:id="0" w:name="_GoBack"/>
-      <w:bookmarkEnd w:id="0"/>
       <w:r>
         <w:rPr>
           <w:rStyle w:val="HTMLTypewriter"/>
@@ -6724,7 +7845,27 @@
           <w:sz w:val="15"/>
           <w:szCs w:val="15"/>
         </w:rPr>
-        <w:t xml:space="preserve">I understand that such debiting will regularly occur for as long as I bring my dog to pup culture.  Further, I understand that should my card be declined, I will still be responsible for payment of services and </w:t>
+        <w:t xml:space="preserve">I understand that such debiting will regularly occur for as long as I bring my dog </w:t>
+      </w:r>
+      <w:r>
+        <w:rPr>
+          <w:rStyle w:val="HTMLTypewriter"/>
+          <w:rFonts w:ascii="Verdana" w:hAnsi="Verdana"/>
+          <w:sz w:val="15"/>
+          <w:szCs w:val="15"/>
+        </w:rPr>
+        <w:t>to pup</w:t>
+      </w:r>
+      <w:bookmarkStart w:id="0" w:name="_GoBack"/>
+      <w:bookmarkEnd w:id="0"/>
+      <w:r>
+        <w:rPr>
+          <w:rStyle w:val="HTMLTypewriter"/>
+          <w:rFonts w:ascii="Verdana" w:hAnsi="Verdana"/>
+          <w:sz w:val="15"/>
+          <w:szCs w:val="15"/>
+        </w:rPr>
+        <w:t xml:space="preserve">culture.  Further, I understand that should my card be declined, I will still be responsible for payment of services and </w:t>
       </w:r>
       <w:r>
         <w:rPr>
@@ -6941,7 +8082,7 @@
 </file>
 
 <file path=word/numbering.xml><?xml version="1.0" encoding="utf-8"?>
-<w:numbering xmlns:wpc="http://schemas.microsoft.com/office/word/2010/wordprocessingCanvas" xmlns:cx="http://schemas.microsoft.com/office/drawing/2014/chartex" xmlns:cx1="http://schemas.microsoft.com/office/drawing/2015/9/8/chartex" xmlns:cx2="http://schemas.microsoft.com/office/drawing/2015/10/21/chartex" xmlns:cx3="http://schemas.microsoft.com/office/drawing/2016/5/9/chartex" xmlns:cx4="http://schemas.microsoft.com/office/drawing/2016/5/10/chartex" xmlns:cx5="http://schemas.microsoft.com/office/drawing/2016/5/11/chartex" xmlns:cx6="http://schemas.microsoft.com/office/drawing/2016/5/12/chartex" xmlns:cx7="http://schemas.microsoft.com/office/drawing/2016/5/13/chartex" xmlns:cx8="http://schemas.microsoft.com/office/drawing/2016/5/14/chartex" xmlns:mc="http://schemas.openxmlformats.org/markup-compatibility/2006" xmlns:o="urn:schemas-microsoft-com:office:office" xmlns:r="http://schemas.openxmlformats.org/officeDocument/2006/relationships" xmlns:m="http://schemas.openxmlformats.org/officeDocument/2006/math" xmlns:v="urn:schemas-microsoft-com:vml" xmlns:wp14="http://schemas.microsoft.com/office/word/2010/wordprocessingDrawing" xmlns:wp="http://schemas.openxmlformats.org/drawingml/2006/wordprocessingDrawing" xmlns:w10="urn:schemas-microsoft-com:office:word" xmlns:w="http://schemas.openxmlformats.org/wordprocessingml/2006/main" xmlns:w14="http://schemas.microsoft.com/office/word/2010/wordml" xmlns:w15="http://schemas.microsoft.com/office/word/2012/wordml" xmlns:w16se="http://schemas.microsoft.com/office/word/2015/wordml/symex" xmlns:wpg="http://schemas.microsoft.com/office/word/2010/wordprocessingGroup" xmlns:wpi="http://schemas.microsoft.com/office/word/2010/wordprocessingInk" xmlns:wne="http://schemas.microsoft.com/office/word/2006/wordml" xmlns:wps="http://schemas.microsoft.com/office/word/2010/wordprocessingShape" mc:Ignorable="w14 w15 w16se wp14">
+<w:numbering xmlns:wpc="http://schemas.microsoft.com/office/word/2010/wordprocessingCanvas" xmlns:cx="http://schemas.microsoft.com/office/drawing/2014/chartex" xmlns:cx1="http://schemas.microsoft.com/office/drawing/2015/9/8/chartex" xmlns:cx2="http://schemas.microsoft.com/office/drawing/2015/10/21/chartex" xmlns:cx3="http://schemas.microsoft.com/office/drawing/2016/5/9/chartex" xmlns:cx4="http://schemas.microsoft.com/office/drawing/2016/5/10/chartex" xmlns:cx5="http://schemas.microsoft.com/office/drawing/2016/5/11/chartex" xmlns:cx6="http://schemas.microsoft.com/office/drawing/2016/5/12/chartex" xmlns:cx7="http://schemas.microsoft.com/office/drawing/2016/5/13/chartex" xmlns:cx8="http://schemas.microsoft.com/office/drawing/2016/5/14/chartex" xmlns:mc="http://schemas.openxmlformats.org/markup-compatibility/2006" xmlns:aink="http://schemas.microsoft.com/office/drawing/2016/ink" xmlns:o="urn:schemas-microsoft-com:office:office" xmlns:r="http://schemas.openxmlformats.org/officeDocument/2006/relationships" xmlns:m="http://schemas.openxmlformats.org/officeDocument/2006/math" xmlns:v="urn:schemas-microsoft-com:vml" xmlns:wp14="http://schemas.microsoft.com/office/word/2010/wordprocessingDrawing" xmlns:wp="http://schemas.openxmlformats.org/drawingml/2006/wordprocessingDrawing" xmlns:w10="urn:schemas-microsoft-com:office:word" xmlns:w="http://schemas.openxmlformats.org/wordprocessingml/2006/main" xmlns:w14="http://schemas.microsoft.com/office/word/2010/wordml" xmlns:w15="http://schemas.microsoft.com/office/word/2012/wordml" xmlns:w16se="http://schemas.microsoft.com/office/word/2015/wordml/symex" xmlns:wpg="http://schemas.microsoft.com/office/word/2010/wordprocessingGroup" xmlns:wpi="http://schemas.microsoft.com/office/word/2010/wordprocessingInk" xmlns:wne="http://schemas.microsoft.com/office/word/2006/wordml" xmlns:wps="http://schemas.microsoft.com/office/word/2010/wordprocessingShape" mc:Ignorable="w14 w15 w16se wp14">
   <w:numPicBullet w:numPicBulletId="0">
     <w:pict>
       <v:shapetype id="_x0000_t75" coordsize="21600,21600" o:spt="75" o:preferrelative="t" path="m@4@5l@4@11@9@11@9@5xe" filled="f" stroked="f">
@@ -6963,14 +8104,14 @@
         <v:path o:extrusionok="f" gradientshapeok="t" o:connecttype="rect"/>
         <o:lock v:ext="edit" aspectratio="t"/>
       </v:shapetype>
-      <v:shape id="_x0000_i1028" type="#_x0000_t75" alt="Receiver" style="width:9.35pt;height:9.35pt;visibility:visible" o:gfxdata="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" o:bullet="t">
+      <v:shape id="_x0000_i1062" type="#_x0000_t75" alt="Receiver" style="width:9.5pt;height:9.5pt;visibility:visible" o:gfxdata="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" o:bullet="t">
         <v:imagedata r:id="rId1" o:title=""/>
       </v:shape>
     </w:pict>
   </w:numPicBullet>
   <w:numPicBullet w:numPicBulletId="1">
     <w:pict>
-      <v:shape id="_x0000_i1029" type="#_x0000_t75" alt="Email" style="width:9.35pt;height:9.35pt;visibility:visible" o:gfxdata="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" o:bullet="t">
+      <v:shape id="_x0000_i1063" type="#_x0000_t75" alt="Email" style="width:9.5pt;height:9.5pt;visibility:visible" o:gfxdata="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" o:bullet="t">
         <v:imagedata r:id="rId2" o:title=""/>
       </v:shape>
     </w:pict>
@@ -8372,7 +9513,7 @@
 </file>
 
 <file path=customXml/itemProps1.xml><?xml version="1.0" encoding="utf-8"?>
-<ds:datastoreItem xmlns:ds="http://schemas.openxmlformats.org/officeDocument/2006/customXml" ds:itemID="{A21ABD71-1F90-443A-BE3D-2941D86681E0}">
+<ds:datastoreItem xmlns:ds="http://schemas.openxmlformats.org/officeDocument/2006/customXml" ds:itemID="{ACD7C062-A1CF-49F8-9F83-A592E9C5BF63}">
   <ds:schemaRefs>
     <ds:schemaRef ds:uri="http://schemas.openxmlformats.org/officeDocument/2006/bibliography"/>
   </ds:schemaRefs>

</xml_diff>